<commit_message>
correcciones ortograficas de los documentod de desarrollo
</commit_message>
<xml_diff>
--- a/Desarrollo/SLM/Documentos/SLM_DN.docx
+++ b/Desarrollo/SLM/Documentos/SLM_DN.docx
@@ -201,6 +201,8 @@
       </w:pPr>
     </w:p>
     <w:p>
+      <w:bookmarkStart w:id="1" w:name="_GoBack"/>
+      <w:bookmarkEnd w:id="1"/>
       <w:r>
         <w:br w:type="page"/>
       </w:r>
@@ -510,12 +512,7 @@
               <w:t>Fo</w:t>
             </w:r>
             <w:r>
-              <w:t>rmato aplicado al d</w:t>
-            </w:r>
-            <w:bookmarkStart w:id="1" w:name="_GoBack"/>
-            <w:bookmarkEnd w:id="1"/>
-            <w:r>
-              <w:t>ocumento, Cambio en la introducción y</w:t>
+              <w:t>rmato aplicado al documento, Cambio en la introducción y</w:t>
             </w:r>
             <w:r>
               <w:t xml:space="preserve"> Detalle sobre el proceso de Reserva</w:t>
@@ -954,7 +951,7 @@
       <w:sdtContent>
         <w:p>
           <w:pPr>
-            <w:pStyle w:val="TOCHeading"/>
+            <w:pStyle w:val="TtuloTDC"/>
             <w:rPr>
               <w:rFonts w:ascii="Times New Roman" w:hAnsi="Times New Roman" w:cs="Times New Roman"/>
               <w:color w:val="auto"/>
@@ -995,7 +992,7 @@
         </w:p>
         <w:p>
           <w:pPr>
-            <w:pStyle w:val="TOC1"/>
+            <w:pStyle w:val="TDC1"/>
             <w:tabs>
               <w:tab w:val="right" w:leader="dot" w:pos="9350"/>
             </w:tabs>
@@ -1015,7 +1012,7 @@
           <w:hyperlink w:anchor="_Toc493000109" w:history="1">
             <w:r>
               <w:rPr>
-                <w:rStyle w:val="Hyperlink"/>
+                <w:rStyle w:val="Hipervnculo"/>
                 <w:rFonts w:eastAsia="Arial"/>
                 <w:noProof/>
               </w:rPr>
@@ -1073,7 +1070,7 @@
         </w:p>
         <w:p>
           <w:pPr>
-            <w:pStyle w:val="TOC2"/>
+            <w:pStyle w:val="TDC2"/>
             <w:tabs>
               <w:tab w:val="left" w:pos="660"/>
               <w:tab w:val="right" w:leader="dot" w:pos="9350"/>
@@ -1085,7 +1082,7 @@
           <w:hyperlink w:anchor="_Toc493000110" w:history="1">
             <w:r>
               <w:rPr>
-                <w:rStyle w:val="Hyperlink"/>
+                <w:rStyle w:val="Hipervnculo"/>
                 <w:rFonts w:eastAsia="Arial"/>
                 <w:noProof/>
               </w:rPr>
@@ -1099,7 +1096,7 @@
             </w:r>
             <w:r>
               <w:rPr>
-                <w:rStyle w:val="Hyperlink"/>
+                <w:rStyle w:val="Hipervnculo"/>
                 <w:rFonts w:eastAsia="Arial"/>
                 <w:noProof/>
               </w:rPr>
@@ -1157,7 +1154,7 @@
         </w:p>
         <w:p>
           <w:pPr>
-            <w:pStyle w:val="TOC2"/>
+            <w:pStyle w:val="TDC2"/>
             <w:tabs>
               <w:tab w:val="left" w:pos="660"/>
               <w:tab w:val="right" w:leader="dot" w:pos="9350"/>
@@ -1169,7 +1166,7 @@
           <w:hyperlink w:anchor="_Toc493000111" w:history="1">
             <w:r>
               <w:rPr>
-                <w:rStyle w:val="Hyperlink"/>
+                <w:rStyle w:val="Hipervnculo"/>
                 <w:rFonts w:eastAsia="Arial"/>
                 <w:noProof/>
               </w:rPr>
@@ -1183,7 +1180,7 @@
             </w:r>
             <w:r>
               <w:rPr>
-                <w:rStyle w:val="Hyperlink"/>
+                <w:rStyle w:val="Hipervnculo"/>
                 <w:rFonts w:eastAsia="Arial"/>
                 <w:noProof/>
               </w:rPr>
@@ -1241,7 +1238,7 @@
         </w:p>
         <w:p>
           <w:pPr>
-            <w:pStyle w:val="TOC2"/>
+            <w:pStyle w:val="TDC2"/>
             <w:tabs>
               <w:tab w:val="left" w:pos="660"/>
               <w:tab w:val="right" w:leader="dot" w:pos="9350"/>
@@ -1253,7 +1250,7 @@
           <w:hyperlink w:anchor="_Toc493000112" w:history="1">
             <w:r>
               <w:rPr>
-                <w:rStyle w:val="Hyperlink"/>
+                <w:rStyle w:val="Hipervnculo"/>
                 <w:rFonts w:eastAsia="Arial"/>
                 <w:noProof/>
               </w:rPr>
@@ -1267,7 +1264,7 @@
             </w:r>
             <w:r>
               <w:rPr>
-                <w:rStyle w:val="Hyperlink"/>
+                <w:rStyle w:val="Hipervnculo"/>
                 <w:rFonts w:eastAsia="Arial"/>
                 <w:noProof/>
               </w:rPr>
@@ -1325,7 +1322,7 @@
         </w:p>
         <w:p>
           <w:pPr>
-            <w:pStyle w:val="TOC2"/>
+            <w:pStyle w:val="TDC2"/>
             <w:tabs>
               <w:tab w:val="left" w:pos="660"/>
               <w:tab w:val="right" w:leader="dot" w:pos="9350"/>
@@ -1337,7 +1334,7 @@
           <w:hyperlink w:anchor="_Toc493000113" w:history="1">
             <w:r>
               <w:rPr>
-                <w:rStyle w:val="Hyperlink"/>
+                <w:rStyle w:val="Hipervnculo"/>
                 <w:noProof/>
               </w:rPr>
               <w:t>4.</w:t>
@@ -1350,7 +1347,7 @@
             </w:r>
             <w:r>
               <w:rPr>
-                <w:rStyle w:val="Hyperlink"/>
+                <w:rStyle w:val="Hipervnculo"/>
                 <w:rFonts w:eastAsia="Arial"/>
                 <w:noProof/>
               </w:rPr>
@@ -1451,7 +1448,7 @@
     <w:bookmarkEnd w:id="2"/>
     <w:p>
       <w:pPr>
-        <w:pStyle w:val="Heading1"/>
+        <w:pStyle w:val="Ttulo1"/>
       </w:pPr>
       <w:sdt>
         <w:sdtPr>
@@ -1480,7 +1477,7 @@
     </w:p>
     <w:p>
       <w:pPr>
-        <w:pStyle w:val="Heading2"/>
+        <w:pStyle w:val="Ttulo2"/>
         <w:numPr>
           <w:ilvl w:val="0"/>
           <w:numId w:val="7"/>
@@ -1548,7 +1545,7 @@
     </w:p>
     <w:p>
       <w:pPr>
-        <w:pStyle w:val="Heading2"/>
+        <w:pStyle w:val="Ttulo2"/>
         <w:numPr>
           <w:ilvl w:val="0"/>
           <w:numId w:val="7"/>
@@ -1589,7 +1586,7 @@
     </w:p>
     <w:p>
       <w:pPr>
-        <w:pStyle w:val="Heading2"/>
+        <w:pStyle w:val="Ttulo2"/>
         <w:numPr>
           <w:ilvl w:val="0"/>
           <w:numId w:val="7"/>
@@ -1639,7 +1636,7 @@
     </w:p>
     <w:p>
       <w:pPr>
-        <w:pStyle w:val="Heading2"/>
+        <w:pStyle w:val="Ttulo2"/>
         <w:numPr>
           <w:ilvl w:val="0"/>
           <w:numId w:val="7"/>
@@ -1659,7 +1656,7 @@
     <w:bookmarkEnd w:id="7"/>
     <w:p>
       <w:pPr>
-        <w:pStyle w:val="Heading3"/>
+        <w:pStyle w:val="Ttulo3"/>
         <w:numPr>
           <w:ilvl w:val="1"/>
           <w:numId w:val="7"/>
@@ -1683,7 +1680,7 @@
     </w:p>
     <w:p>
       <w:pPr>
-        <w:pStyle w:val="Heading4"/>
+        <w:pStyle w:val="Ttulo4"/>
         <w:ind w:firstLine="360"/>
         <w:rPr>
           <w:rFonts w:eastAsia="Arial"/>
@@ -1707,7 +1704,7 @@
     </w:p>
     <w:tbl>
       <w:tblPr>
-        <w:tblStyle w:val="TableGrid"/>
+        <w:tblStyle w:val="Tablaconcuadrcula"/>
         <w:tblW w:w="0" w:type="auto"/>
         <w:jc w:val="center"/>
         <w:tblLook w:val="04A0" w:firstRow="1" w:lastRow="0" w:firstColumn="1" w:lastColumn="0" w:noHBand="0" w:noVBand="1"/>
@@ -1927,7 +1924,7 @@
     <w:p/>
     <w:p>
       <w:pPr>
-        <w:pStyle w:val="Heading4"/>
+        <w:pStyle w:val="Ttulo4"/>
         <w:ind w:firstLine="720"/>
         <w:rPr>
           <w:rFonts w:eastAsia="Arial"/>
@@ -2030,7 +2027,7 @@
     </w:p>
     <w:p>
       <w:pPr>
-        <w:pStyle w:val="Heading4"/>
+        <w:pStyle w:val="Ttulo4"/>
         <w:ind w:firstLine="720"/>
       </w:pPr>
       <w:r>
@@ -3233,7 +3230,7 @@
 <w:ftr xmlns:wpc="http://schemas.microsoft.com/office/word/2010/wordprocessingCanvas" xmlns:cx="http://schemas.microsoft.com/office/drawing/2014/chartex" xmlns:cx1="http://schemas.microsoft.com/office/drawing/2015/9/8/chartex" xmlns:cx2="http://schemas.microsoft.com/office/drawing/2015/10/21/chartex" xmlns:cx3="http://schemas.microsoft.com/office/drawing/2016/5/9/chartex" xmlns:cx4="http://schemas.microsoft.com/office/drawing/2016/5/10/chartex" xmlns:cx5="http://schemas.microsoft.com/office/drawing/2016/5/11/chartex" xmlns:cx6="http://schemas.microsoft.com/office/drawing/2016/5/12/chartex" xmlns:cx7="http://schemas.microsoft.com/office/drawing/2016/5/13/chartex" xmlns:cx8="http://schemas.microsoft.com/office/drawing/2016/5/14/chartex" xmlns:mc="http://schemas.openxmlformats.org/markup-compatibility/2006" xmlns:aink="http://schemas.microsoft.com/office/drawing/2016/ink" xmlns:am3d="http://schemas.microsoft.com/office/drawing/2017/model3d" xmlns:o="urn:schemas-microsoft-com:office:office" xmlns:r="http://schemas.openxmlformats.org/officeDocument/2006/relationships" xmlns:m="http://schemas.openxmlformats.org/officeDocument/2006/math" xmlns:v="urn:schemas-microsoft-com:vml" xmlns:wp14="http://schemas.microsoft.com/office/word/2010/wordprocessingDrawing" xmlns:wp="http://schemas.openxmlformats.org/drawingml/2006/wordprocessingDrawing" xmlns:w10="urn:schemas-microsoft-com:office:word" xmlns:w="http://schemas.openxmlformats.org/wordprocessingml/2006/main" xmlns:w14="http://schemas.microsoft.com/office/word/2010/wordml" xmlns:w15="http://schemas.microsoft.com/office/word/2012/wordml" xmlns:w16cid="http://schemas.microsoft.com/office/word/2016/wordml/cid" xmlns:w16se="http://schemas.microsoft.com/office/word/2015/wordml/symex" xmlns:wpg="http://schemas.microsoft.com/office/word/2010/wordprocessingGroup" xmlns:wpi="http://schemas.microsoft.com/office/word/2010/wordprocessingInk" xmlns:wne="http://schemas.microsoft.com/office/word/2006/wordml" xmlns:wps="http://schemas.microsoft.com/office/word/2010/wordprocessingShape" mc:Ignorable="w14 w15 w16se w16cid wp14">
   <w:p>
     <w:pPr>
-      <w:pStyle w:val="Footer"/>
+      <w:pStyle w:val="Piedepgina"/>
       <w:pBdr>
         <w:top w:val="thinThickSmallGap" w:sz="24" w:space="1" w:color="622423" w:themeColor="accent2" w:themeShade="7F"/>
       </w:pBdr>
@@ -3245,7 +3242,7 @@
       <w:rPr>
         <w:rFonts w:asciiTheme="majorHAnsi" w:eastAsiaTheme="majorEastAsia" w:hAnsiTheme="majorHAnsi" w:cstheme="majorBidi"/>
       </w:rPr>
-      <w:t>Confidencial</w:t>
+      <w:t>Documento de Negocio</w:t>
     </w:r>
     <w:r>
       <w:rPr>
@@ -3281,7 +3278,7 @@
         <w:noProof/>
         <w:lang w:val="es-ES"/>
       </w:rPr>
-      <w:t>5</w:t>
+      <w:t>6</w:t>
     </w:r>
     <w:r>
       <w:rPr>
@@ -3373,21 +3370,11 @@
           <w:r>
             <w:t xml:space="preserve">Proyecto: </w:t>
           </w:r>
-          <w:r>
-            <w:fldChar w:fldCharType="begin"/>
-          </w:r>
-          <w:r>
-            <w:instrText xml:space="preserve"> DOCPROPERTY  Project  \* MERGEFORMAT </w:instrText>
-          </w:r>
-          <w:r>
-            <w:fldChar w:fldCharType="separate"/>
-          </w:r>
-          <w:r>
-            <w:t>Sistema de Reserva de Locales Musicales</w:t>
-          </w:r>
-          <w:r>
-            <w:fldChar w:fldCharType="end"/>
-          </w:r>
+          <w:fldSimple w:instr=" DOCPROPERTY  Project  \* MERGEFORMAT ">
+            <w:r>
+              <w:t>Sistema de Reserva de Locales Musicales</w:t>
+            </w:r>
+          </w:fldSimple>
         </w:p>
       </w:tc>
       <w:tc>
@@ -3414,21 +3401,11 @@
           <w:r>
             <w:t xml:space="preserve"> </w:t>
           </w:r>
-          <w:r>
-            <w:fldChar w:fldCharType="begin"/>
-          </w:r>
-          <w:r>
-            <w:instrText xml:space="preserve"> DOCPROPERTY  Version  \* MERGEFORMAT </w:instrText>
-          </w:r>
-          <w:r>
-            <w:fldChar w:fldCharType="separate"/>
-          </w:r>
-          <w:r>
-            <w:t>1.1</w:t>
-          </w:r>
-          <w:r>
-            <w:fldChar w:fldCharType="end"/>
-          </w:r>
+          <w:fldSimple w:instr=" DOCPROPERTY  Version  \* MERGEFORMAT ">
+            <w:r>
+              <w:t>1.1</w:t>
+            </w:r>
+          </w:fldSimple>
         </w:p>
       </w:tc>
     </w:tr>
@@ -4716,7 +4693,7 @@
   <w:style w:type="paragraph" w:default="1" w:styleId="Normal">
     <w:name w:val="Normal"/>
   </w:style>
-  <w:style w:type="paragraph" w:styleId="Heading1">
+  <w:style w:type="paragraph" w:styleId="Ttulo1">
     <w:name w:val="heading 1"/>
     <w:basedOn w:val="Normal"/>
     <w:next w:val="Normal"/>
@@ -4733,7 +4710,7 @@
       <w:szCs w:val="48"/>
     </w:rPr>
   </w:style>
-  <w:style w:type="paragraph" w:styleId="Heading2">
+  <w:style w:type="paragraph" w:styleId="Ttulo2">
     <w:name w:val="heading 2"/>
     <w:basedOn w:val="Normal"/>
     <w:next w:val="Normal"/>
@@ -4750,7 +4727,7 @@
       <w:szCs w:val="36"/>
     </w:rPr>
   </w:style>
-  <w:style w:type="paragraph" w:styleId="Heading3">
+  <w:style w:type="paragraph" w:styleId="Ttulo3">
     <w:name w:val="heading 3"/>
     <w:basedOn w:val="Normal"/>
     <w:next w:val="Normal"/>
@@ -4767,7 +4744,7 @@
       <w:szCs w:val="28"/>
     </w:rPr>
   </w:style>
-  <w:style w:type="paragraph" w:styleId="Heading4">
+  <w:style w:type="paragraph" w:styleId="Ttulo4">
     <w:name w:val="heading 4"/>
     <w:basedOn w:val="Normal"/>
     <w:next w:val="Normal"/>
@@ -4783,7 +4760,7 @@
       <w:szCs w:val="24"/>
     </w:rPr>
   </w:style>
-  <w:style w:type="paragraph" w:styleId="Heading5">
+  <w:style w:type="paragraph" w:styleId="Ttulo5">
     <w:name w:val="heading 5"/>
     <w:basedOn w:val="Normal"/>
     <w:next w:val="Normal"/>
@@ -4799,7 +4776,7 @@
       <w:szCs w:val="22"/>
     </w:rPr>
   </w:style>
-  <w:style w:type="paragraph" w:styleId="Heading6">
+  <w:style w:type="paragraph" w:styleId="Ttulo6">
     <w:name w:val="heading 6"/>
     <w:basedOn w:val="Normal"/>
     <w:next w:val="Normal"/>
@@ -4813,13 +4790,13 @@
       <w:b/>
     </w:rPr>
   </w:style>
-  <w:style w:type="character" w:default="1" w:styleId="DefaultParagraphFont">
+  <w:style w:type="character" w:default="1" w:styleId="Fuentedeprrafopredeter">
     <w:name w:val="Default Paragraph Font"/>
     <w:uiPriority w:val="1"/>
     <w:semiHidden/>
     <w:unhideWhenUsed/>
   </w:style>
-  <w:style w:type="table" w:default="1" w:styleId="TableNormal">
+  <w:style w:type="table" w:default="1" w:styleId="Tablanormal">
     <w:name w:val="Normal Table"/>
     <w:uiPriority w:val="99"/>
     <w:semiHidden/>
@@ -4834,7 +4811,7 @@
       </w:tblCellMar>
     </w:tblPr>
   </w:style>
-  <w:style w:type="numbering" w:default="1" w:styleId="NoList">
+  <w:style w:type="numbering" w:default="1" w:styleId="Sinlista">
     <w:name w:val="No List"/>
     <w:uiPriority w:val="99"/>
     <w:semiHidden/>
@@ -4851,7 +4828,7 @@
       </w:tblCellMar>
     </w:tblPr>
   </w:style>
-  <w:style w:type="paragraph" w:styleId="Title">
+  <w:style w:type="paragraph" w:styleId="Ttulo">
     <w:name w:val="Title"/>
     <w:basedOn w:val="Normal"/>
     <w:next w:val="Normal"/>
@@ -4866,7 +4843,7 @@
       <w:szCs w:val="72"/>
     </w:rPr>
   </w:style>
-  <w:style w:type="paragraph" w:styleId="Subtitle">
+  <w:style w:type="paragraph" w:styleId="Subttulo">
     <w:name w:val="Subtitle"/>
     <w:basedOn w:val="Normal"/>
     <w:next w:val="Normal"/>
@@ -4943,10 +4920,10 @@
       <w:tblStyleColBandSize w:val="1"/>
     </w:tblPr>
   </w:style>
-  <w:style w:type="paragraph" w:styleId="Header">
+  <w:style w:type="paragraph" w:styleId="Encabezado">
     <w:name w:val="header"/>
     <w:basedOn w:val="Normal"/>
-    <w:link w:val="HeaderChar"/>
+    <w:link w:val="EncabezadoCar"/>
     <w:uiPriority w:val="99"/>
     <w:unhideWhenUsed/>
     <w:rsid w:val="006B5275"/>
@@ -4957,17 +4934,17 @@
       </w:tabs>
     </w:pPr>
   </w:style>
-  <w:style w:type="character" w:customStyle="1" w:styleId="HeaderChar">
-    <w:name w:val="Header Char"/>
-    <w:basedOn w:val="DefaultParagraphFont"/>
-    <w:link w:val="Header"/>
+  <w:style w:type="character" w:customStyle="1" w:styleId="EncabezadoCar">
+    <w:name w:val="Encabezado Car"/>
+    <w:basedOn w:val="Fuentedeprrafopredeter"/>
+    <w:link w:val="Encabezado"/>
     <w:uiPriority w:val="99"/>
     <w:rsid w:val="006B5275"/>
   </w:style>
-  <w:style w:type="paragraph" w:styleId="Footer">
+  <w:style w:type="paragraph" w:styleId="Piedepgina">
     <w:name w:val="footer"/>
     <w:basedOn w:val="Normal"/>
-    <w:link w:val="FooterChar"/>
+    <w:link w:val="PiedepginaCar"/>
     <w:uiPriority w:val="99"/>
     <w:unhideWhenUsed/>
     <w:rsid w:val="006B5275"/>
@@ -4978,17 +4955,17 @@
       </w:tabs>
     </w:pPr>
   </w:style>
-  <w:style w:type="character" w:customStyle="1" w:styleId="FooterChar">
-    <w:name w:val="Footer Char"/>
-    <w:basedOn w:val="DefaultParagraphFont"/>
-    <w:link w:val="Footer"/>
+  <w:style w:type="character" w:customStyle="1" w:styleId="PiedepginaCar">
+    <w:name w:val="Pie de página Car"/>
+    <w:basedOn w:val="Fuentedeprrafopredeter"/>
+    <w:link w:val="Piedepgina"/>
     <w:uiPriority w:val="99"/>
     <w:rsid w:val="006B5275"/>
   </w:style>
-  <w:style w:type="paragraph" w:styleId="BalloonText">
+  <w:style w:type="paragraph" w:styleId="Textodeglobo">
     <w:name w:val="Balloon Text"/>
     <w:basedOn w:val="Normal"/>
-    <w:link w:val="BalloonTextChar"/>
+    <w:link w:val="TextodegloboCar"/>
     <w:uiPriority w:val="99"/>
     <w:semiHidden/>
     <w:unhideWhenUsed/>
@@ -4999,10 +4976,10 @@
       <w:szCs w:val="16"/>
     </w:rPr>
   </w:style>
-  <w:style w:type="character" w:customStyle="1" w:styleId="BalloonTextChar">
-    <w:name w:val="Balloon Text Char"/>
-    <w:basedOn w:val="DefaultParagraphFont"/>
-    <w:link w:val="BalloonText"/>
+  <w:style w:type="character" w:customStyle="1" w:styleId="TextodegloboCar">
+    <w:name w:val="Texto de globo Car"/>
+    <w:basedOn w:val="Fuentedeprrafopredeter"/>
+    <w:link w:val="Textodeglobo"/>
     <w:uiPriority w:val="99"/>
     <w:semiHidden/>
     <w:rsid w:val="00601D39"/>
@@ -5012,9 +4989,9 @@
       <w:szCs w:val="16"/>
     </w:rPr>
   </w:style>
-  <w:style w:type="character" w:styleId="SubtleReference">
+  <w:style w:type="character" w:styleId="Referenciasutil">
     <w:name w:val="Subtle Reference"/>
-    <w:basedOn w:val="DefaultParagraphFont"/>
+    <w:basedOn w:val="Fuentedeprrafopredeter"/>
     <w:uiPriority w:val="31"/>
     <w:qFormat/>
     <w:rsid w:val="006554C9"/>
@@ -5023,7 +5000,7 @@
       <w:color w:val="5A5A5A" w:themeColor="text1" w:themeTint="A5"/>
     </w:rPr>
   </w:style>
-  <w:style w:type="paragraph" w:styleId="ListParagraph">
+  <w:style w:type="paragraph" w:styleId="Prrafodelista">
     <w:name w:val="List Paragraph"/>
     <w:basedOn w:val="Normal"/>
     <w:uiPriority w:val="34"/>
@@ -5034,9 +5011,9 @@
       <w:contextualSpacing/>
     </w:pPr>
   </w:style>
-  <w:style w:type="paragraph" w:styleId="TOCHeading">
+  <w:style w:type="paragraph" w:styleId="TtuloTDC">
     <w:name w:val="TOC Heading"/>
-    <w:basedOn w:val="Heading1"/>
+    <w:basedOn w:val="Ttulo1"/>
     <w:next w:val="Normal"/>
     <w:uiPriority w:val="39"/>
     <w:unhideWhenUsed/>
@@ -5056,7 +5033,7 @@
       <w:lang w:val="en-US" w:eastAsia="en-US"/>
     </w:rPr>
   </w:style>
-  <w:style w:type="paragraph" w:styleId="TOC1">
+  <w:style w:type="paragraph" w:styleId="TDC1">
     <w:name w:val="toc 1"/>
     <w:basedOn w:val="Normal"/>
     <w:next w:val="Normal"/>
@@ -5068,7 +5045,7 @@
       <w:spacing w:after="100"/>
     </w:pPr>
   </w:style>
-  <w:style w:type="paragraph" w:styleId="TOC2">
+  <w:style w:type="paragraph" w:styleId="TDC2">
     <w:name w:val="toc 2"/>
     <w:basedOn w:val="Normal"/>
     <w:next w:val="Normal"/>
@@ -5081,9 +5058,9 @@
       <w:ind w:left="200"/>
     </w:pPr>
   </w:style>
-  <w:style w:type="character" w:styleId="Hyperlink">
+  <w:style w:type="character" w:styleId="Hipervnculo">
     <w:name w:val="Hyperlink"/>
-    <w:basedOn w:val="DefaultParagraphFont"/>
+    <w:basedOn w:val="Fuentedeprrafopredeter"/>
     <w:uiPriority w:val="99"/>
     <w:unhideWhenUsed/>
     <w:rsid w:val="005968BA"/>
@@ -5092,7 +5069,7 @@
       <w:u w:val="single"/>
     </w:rPr>
   </w:style>
-  <w:style w:type="paragraph" w:styleId="TOC3">
+  <w:style w:type="paragraph" w:styleId="TDC3">
     <w:name w:val="toc 3"/>
     <w:basedOn w:val="Normal"/>
     <w:next w:val="Normal"/>
@@ -5113,9 +5090,9 @@
       <w:lang w:val="en-US" w:eastAsia="en-US"/>
     </w:rPr>
   </w:style>
-  <w:style w:type="character" w:styleId="PlaceholderText">
+  <w:style w:type="character" w:styleId="Textodelmarcadordeposicin">
     <w:name w:val="Placeholder Text"/>
-    <w:basedOn w:val="DefaultParagraphFont"/>
+    <w:basedOn w:val="Fuentedeprrafopredeter"/>
     <w:uiPriority w:val="99"/>
     <w:semiHidden/>
     <w:rsid w:val="009A51BB"/>
@@ -5123,9 +5100,9 @@
       <w:color w:val="808080"/>
     </w:rPr>
   </w:style>
-  <w:style w:type="table" w:styleId="TableGrid">
+  <w:style w:type="table" w:styleId="Tablaconcuadrcula">
     <w:name w:val="Table Grid"/>
-    <w:basedOn w:val="TableNormal"/>
+    <w:basedOn w:val="Tablanormal"/>
     <w:uiPriority w:val="59"/>
     <w:unhideWhenUsed/>
     <w:rsid w:val="001F38CF"/>
@@ -5165,7 +5142,7 @@
         <w:p>
           <w:r>
             <w:rPr>
-              <w:rStyle w:val="PlaceholderText"/>
+              <w:rStyle w:val="Textodelmarcadordeposicin"/>
             </w:rPr>
             <w:t>[Title]</w:t>
           </w:r>
@@ -5191,7 +5168,7 @@
         <w:p>
           <w:r>
             <w:rPr>
-              <w:rStyle w:val="PlaceholderText"/>
+              <w:rStyle w:val="Textodelmarcadordeposicin"/>
             </w:rPr>
             <w:t>[Title]</w:t>
           </w:r>
@@ -5217,7 +5194,7 @@
         <w:p>
           <w:r>
             <w:rPr>
-              <w:rStyle w:val="PlaceholderText"/>
+              <w:rStyle w:val="Textodelmarcadordeposicin"/>
             </w:rPr>
             <w:t>[Title]</w:t>
           </w:r>
@@ -5235,14 +5212,14 @@
     <w:charset w:val="00"/>
     <w:family w:val="swiss"/>
     <w:pitch w:val="variable"/>
-    <w:sig w:usb0="E0002AFF" w:usb1="C0007843" w:usb2="00000009" w:usb3="00000000" w:csb0="000001FF" w:csb1="00000000"/>
+    <w:sig w:usb0="E0002EFF" w:usb1="C0007843" w:usb2="00000009" w:usb3="00000000" w:csb0="000001FF" w:csb1="00000000"/>
   </w:font>
   <w:font w:name="Times New Roman">
     <w:panose1 w:val="02020603050405020304"/>
     <w:charset w:val="00"/>
     <w:family w:val="roman"/>
     <w:pitch w:val="variable"/>
-    <w:sig w:usb0="E0002AFF" w:usb1="C0007841" w:usb2="00000009" w:usb3="00000000" w:csb0="000001FF" w:csb1="00000000"/>
+    <w:sig w:usb0="E0002EFF" w:usb1="C000785B" w:usb2="00000009" w:usb3="00000000" w:csb0="000001FF" w:csb1="00000000"/>
   </w:font>
   <w:font w:name="Georgia">
     <w:panose1 w:val="02040502050405020303"/>
@@ -5270,14 +5247,14 @@
     <w:charset w:val="00"/>
     <w:family w:val="swiss"/>
     <w:pitch w:val="variable"/>
-    <w:sig w:usb0="E00002FF" w:usb1="4000ACFF" w:usb2="00000001" w:usb3="00000000" w:csb0="0000019F" w:csb1="00000000"/>
+    <w:sig w:usb0="E0002AFF" w:usb1="C000247B" w:usb2="00000009" w:usb3="00000000" w:csb0="000001FF" w:csb1="00000000"/>
   </w:font>
   <w:font w:name="Calibri Light">
     <w:panose1 w:val="020F0302020204030204"/>
     <w:charset w:val="00"/>
     <w:family w:val="swiss"/>
     <w:pitch w:val="variable"/>
-    <w:sig w:usb0="A00002EF" w:usb1="4000207B" w:usb2="00000000" w:usb3="00000000" w:csb0="0000019F" w:csb1="00000000"/>
+    <w:sig w:usb0="E0002AFF" w:usb1="C000247B" w:usb2="00000009" w:usb3="00000000" w:csb0="000001FF" w:csb1="00000000"/>
   </w:font>
 </w:fonts>
 </file>
@@ -5299,6 +5276,7 @@
   <w:rsids>
     <w:rsidRoot w:val="00EB2CC5"/>
     <w:rsid w:val="000316B6"/>
+    <w:rsid w:val="00335452"/>
     <w:rsid w:val="006A4A9E"/>
     <w:rsid w:val="00BD0E2C"/>
     <w:rsid w:val="00EB2CC5"/>
@@ -5319,7 +5297,7 @@
   <w:themeFontLang w:val="es-PE"/>
   <w:clrSchemeMapping w:bg1="light1" w:t1="dark1" w:bg2="light2" w:t2="dark2" w:accent1="accent1" w:accent2="accent2" w:accent3="accent3" w:accent4="accent4" w:accent5="accent5" w:accent6="accent6" w:hyperlink="hyperlink" w:followedHyperlink="followedHyperlink"/>
   <w:decimalSymbol w:val="."/>
-  <w:listSeparator w:val=","/>
+  <w:listSeparator w:val=";"/>
   <w15:chartTrackingRefBased/>
 </w:settings>
 </file>
@@ -5722,13 +5700,13 @@
     <w:name w:val="Normal"/>
     <w:qFormat/>
   </w:style>
-  <w:style w:type="character" w:default="1" w:styleId="DefaultParagraphFont">
+  <w:style w:type="character" w:default="1" w:styleId="Fuentedeprrafopredeter">
     <w:name w:val="Default Paragraph Font"/>
     <w:uiPriority w:val="1"/>
     <w:semiHidden/>
     <w:unhideWhenUsed/>
   </w:style>
-  <w:style w:type="table" w:default="1" w:styleId="TableNormal">
+  <w:style w:type="table" w:default="1" w:styleId="Tablanormal">
     <w:name w:val="Normal Table"/>
     <w:uiPriority w:val="99"/>
     <w:semiHidden/>
@@ -5743,7 +5721,7 @@
       </w:tblCellMar>
     </w:tblPr>
   </w:style>
-  <w:style w:type="numbering" w:default="1" w:styleId="NoList">
+  <w:style w:type="numbering" w:default="1" w:styleId="Sinlista">
     <w:name w:val="No List"/>
     <w:uiPriority w:val="99"/>
     <w:semiHidden/>
@@ -5761,9 +5739,9 @@
     <w:name w:val="D5D298C70678470A89878069E52FA1DB"/>
     <w:rsid w:val="00EB2CC5"/>
   </w:style>
-  <w:style w:type="character" w:styleId="PlaceholderText">
+  <w:style w:type="character" w:styleId="Textodelmarcadordeposicin">
     <w:name w:val="Placeholder Text"/>
-    <w:basedOn w:val="DefaultParagraphFont"/>
+    <w:basedOn w:val="Fuentedeprrafopredeter"/>
     <w:uiPriority w:val="99"/>
     <w:semiHidden/>
     <w:rsid w:val="00EB2CC5"/>
@@ -6071,7 +6049,7 @@
 </file>
 
 <file path=customXml/itemProps1.xml><?xml version="1.0" encoding="utf-8"?>
-<ds:datastoreItem xmlns:ds="http://schemas.openxmlformats.org/officeDocument/2006/customXml" ds:itemID="{4015BBD1-F74F-4116-862B-1877DF50913A}">
+<ds:datastoreItem xmlns:ds="http://schemas.openxmlformats.org/officeDocument/2006/customXml" ds:itemID="{475AE24F-6A8A-4238-9909-0B9117731B6E}">
   <ds:schemaRefs>
     <ds:schemaRef ds:uri="http://schemas.openxmlformats.org/officeDocument/2006/bibliography"/>
   </ds:schemaRefs>

</xml_diff>

<commit_message>
Correcion niveles de Documento de Negocio de SLM
</commit_message>
<xml_diff>
--- a/Desarrollo/SLM/Documentos/SLM_DN.docx
+++ b/Desarrollo/SLM/Documentos/SLM_DN.docx
@@ -201,8 +201,6 @@
       </w:pPr>
     </w:p>
     <w:p>
-      <w:bookmarkStart w:id="1" w:name="_GoBack"/>
-      <w:bookmarkEnd w:id="1"/>
       <w:r>
         <w:br w:type="page"/>
       </w:r>
@@ -951,7 +949,7 @@
       <w:sdtContent>
         <w:p>
           <w:pPr>
-            <w:pStyle w:val="TtuloTDC"/>
+            <w:pStyle w:val="TOCHeading"/>
             <w:rPr>
               <w:rFonts w:ascii="Times New Roman" w:hAnsi="Times New Roman" w:cs="Times New Roman"/>
               <w:color w:val="auto"/>
@@ -992,7 +990,7 @@
         </w:p>
         <w:p>
           <w:pPr>
-            <w:pStyle w:val="TDC1"/>
+            <w:pStyle w:val="TOC1"/>
             <w:tabs>
               <w:tab w:val="right" w:leader="dot" w:pos="9350"/>
             </w:tabs>
@@ -1012,7 +1010,7 @@
           <w:hyperlink w:anchor="_Toc493000109" w:history="1">
             <w:r>
               <w:rPr>
-                <w:rStyle w:val="Hipervnculo"/>
+                <w:rStyle w:val="Hyperlink"/>
                 <w:rFonts w:eastAsia="Arial"/>
                 <w:noProof/>
               </w:rPr>
@@ -1070,7 +1068,7 @@
         </w:p>
         <w:p>
           <w:pPr>
-            <w:pStyle w:val="TDC2"/>
+            <w:pStyle w:val="TOC2"/>
             <w:tabs>
               <w:tab w:val="left" w:pos="660"/>
               <w:tab w:val="right" w:leader="dot" w:pos="9350"/>
@@ -1082,7 +1080,7 @@
           <w:hyperlink w:anchor="_Toc493000110" w:history="1">
             <w:r>
               <w:rPr>
-                <w:rStyle w:val="Hipervnculo"/>
+                <w:rStyle w:val="Hyperlink"/>
                 <w:rFonts w:eastAsia="Arial"/>
                 <w:noProof/>
               </w:rPr>
@@ -1096,7 +1094,7 @@
             </w:r>
             <w:r>
               <w:rPr>
-                <w:rStyle w:val="Hipervnculo"/>
+                <w:rStyle w:val="Hyperlink"/>
                 <w:rFonts w:eastAsia="Arial"/>
                 <w:noProof/>
               </w:rPr>
@@ -1154,7 +1152,7 @@
         </w:p>
         <w:p>
           <w:pPr>
-            <w:pStyle w:val="TDC2"/>
+            <w:pStyle w:val="TOC2"/>
             <w:tabs>
               <w:tab w:val="left" w:pos="660"/>
               <w:tab w:val="right" w:leader="dot" w:pos="9350"/>
@@ -1166,7 +1164,7 @@
           <w:hyperlink w:anchor="_Toc493000111" w:history="1">
             <w:r>
               <w:rPr>
-                <w:rStyle w:val="Hipervnculo"/>
+                <w:rStyle w:val="Hyperlink"/>
                 <w:rFonts w:eastAsia="Arial"/>
                 <w:noProof/>
               </w:rPr>
@@ -1180,7 +1178,7 @@
             </w:r>
             <w:r>
               <w:rPr>
-                <w:rStyle w:val="Hipervnculo"/>
+                <w:rStyle w:val="Hyperlink"/>
                 <w:rFonts w:eastAsia="Arial"/>
                 <w:noProof/>
               </w:rPr>
@@ -1238,7 +1236,7 @@
         </w:p>
         <w:p>
           <w:pPr>
-            <w:pStyle w:val="TDC2"/>
+            <w:pStyle w:val="TOC2"/>
             <w:tabs>
               <w:tab w:val="left" w:pos="660"/>
               <w:tab w:val="right" w:leader="dot" w:pos="9350"/>
@@ -1250,7 +1248,7 @@
           <w:hyperlink w:anchor="_Toc493000112" w:history="1">
             <w:r>
               <w:rPr>
-                <w:rStyle w:val="Hipervnculo"/>
+                <w:rStyle w:val="Hyperlink"/>
                 <w:rFonts w:eastAsia="Arial"/>
                 <w:noProof/>
               </w:rPr>
@@ -1264,7 +1262,7 @@
             </w:r>
             <w:r>
               <w:rPr>
-                <w:rStyle w:val="Hipervnculo"/>
+                <w:rStyle w:val="Hyperlink"/>
                 <w:rFonts w:eastAsia="Arial"/>
                 <w:noProof/>
               </w:rPr>
@@ -1322,7 +1320,7 @@
         </w:p>
         <w:p>
           <w:pPr>
-            <w:pStyle w:val="TDC2"/>
+            <w:pStyle w:val="TOC2"/>
             <w:tabs>
               <w:tab w:val="left" w:pos="660"/>
               <w:tab w:val="right" w:leader="dot" w:pos="9350"/>
@@ -1334,7 +1332,7 @@
           <w:hyperlink w:anchor="_Toc493000113" w:history="1">
             <w:r>
               <w:rPr>
-                <w:rStyle w:val="Hipervnculo"/>
+                <w:rStyle w:val="Hyperlink"/>
                 <w:noProof/>
               </w:rPr>
               <w:t>4.</w:t>
@@ -1347,7 +1345,7 @@
             </w:r>
             <w:r>
               <w:rPr>
-                <w:rStyle w:val="Hipervnculo"/>
+                <w:rStyle w:val="Hyperlink"/>
                 <w:rFonts w:eastAsia="Arial"/>
                 <w:noProof/>
               </w:rPr>
@@ -1444,11 +1442,11 @@
         <w:br w:type="page"/>
       </w:r>
     </w:p>
-    <w:bookmarkStart w:id="2" w:name="h.30j0zll" w:colFirst="0" w:colLast="0"/>
-    <w:bookmarkEnd w:id="2"/>
+    <w:bookmarkStart w:id="1" w:name="h.30j0zll" w:colFirst="0" w:colLast="0"/>
+    <w:bookmarkEnd w:id="1"/>
     <w:p>
       <w:pPr>
-        <w:pStyle w:val="Ttulo1"/>
+        <w:pStyle w:val="Heading1"/>
       </w:pPr>
       <w:sdt>
         <w:sdtPr>
@@ -1477,7 +1475,7 @@
     </w:p>
     <w:p>
       <w:pPr>
-        <w:pStyle w:val="Ttulo2"/>
+        <w:pStyle w:val="Heading2"/>
         <w:numPr>
           <w:ilvl w:val="0"/>
           <w:numId w:val="7"/>
@@ -1486,9 +1484,9 @@
           <w:rFonts w:eastAsia="Arial"/>
         </w:rPr>
       </w:pPr>
-      <w:bookmarkStart w:id="3" w:name="h.1fob9te" w:colFirst="0" w:colLast="0"/>
-      <w:bookmarkStart w:id="4" w:name="_Toc493000110"/>
-      <w:bookmarkEnd w:id="3"/>
+      <w:bookmarkStart w:id="2" w:name="h.1fob9te" w:colFirst="0" w:colLast="0"/>
+      <w:bookmarkStart w:id="3" w:name="_Toc493000110"/>
+      <w:bookmarkEnd w:id="2"/>
       <w:r>
         <w:rPr>
           <w:rFonts w:eastAsia="Arial"/>
@@ -1501,7 +1499,7 @@
         </w:rPr>
         <w:t>n</w:t>
       </w:r>
-      <w:bookmarkEnd w:id="4"/>
+      <w:bookmarkEnd w:id="3"/>
     </w:p>
     <w:p>
       <w:pPr>
@@ -1545,23 +1543,23 @@
     </w:p>
     <w:p>
       <w:pPr>
-        <w:pStyle w:val="Ttulo2"/>
+        <w:pStyle w:val="Heading3"/>
         <w:numPr>
-          <w:ilvl w:val="0"/>
+          <w:ilvl w:val="1"/>
           <w:numId w:val="7"/>
         </w:numPr>
         <w:rPr>
           <w:rFonts w:eastAsia="Arial"/>
         </w:rPr>
       </w:pPr>
-      <w:bookmarkStart w:id="5" w:name="_Toc493000111"/>
+      <w:bookmarkStart w:id="4" w:name="_Toc493000111"/>
       <w:r>
         <w:rPr>
           <w:rFonts w:eastAsia="Arial"/>
         </w:rPr>
         <w:t>Propósito</w:t>
       </w:r>
-      <w:bookmarkEnd w:id="5"/>
+      <w:bookmarkEnd w:id="4"/>
     </w:p>
     <w:p>
       <w:pPr>
@@ -1586,16 +1584,16 @@
     </w:p>
     <w:p>
       <w:pPr>
-        <w:pStyle w:val="Ttulo2"/>
+        <w:pStyle w:val="Heading3"/>
         <w:numPr>
-          <w:ilvl w:val="0"/>
+          <w:ilvl w:val="1"/>
           <w:numId w:val="7"/>
         </w:numPr>
         <w:rPr>
           <w:rFonts w:eastAsia="Arial"/>
         </w:rPr>
       </w:pPr>
-      <w:bookmarkStart w:id="6" w:name="_Toc493000112"/>
+      <w:bookmarkStart w:id="5" w:name="_Toc493000112"/>
       <w:r>
         <w:rPr>
           <w:rFonts w:eastAsia="Arial"/>
@@ -1608,7 +1606,7 @@
         </w:rPr>
         <w:t>s</w:t>
       </w:r>
-      <w:bookmarkEnd w:id="6"/>
+      <w:bookmarkEnd w:id="5"/>
     </w:p>
     <w:p>
       <w:pPr>
@@ -1636,29 +1634,9 @@
     </w:p>
     <w:p>
       <w:pPr>
-        <w:pStyle w:val="Ttulo2"/>
+        <w:pStyle w:val="Heading2"/>
         <w:numPr>
           <w:ilvl w:val="0"/>
-          <w:numId w:val="7"/>
-        </w:numPr>
-        <w:rPr>
-          <w:rFonts w:eastAsia="Arial"/>
-        </w:rPr>
-      </w:pPr>
-      <w:bookmarkStart w:id="7" w:name="_Toc493000113"/>
-      <w:r>
-        <w:rPr>
-          <w:rFonts w:eastAsia="Arial"/>
-        </w:rPr>
-        <w:t>Proceso</w:t>
-      </w:r>
-    </w:p>
-    <w:bookmarkEnd w:id="7"/>
-    <w:p>
-      <w:pPr>
-        <w:pStyle w:val="Ttulo3"/>
-        <w:numPr>
-          <w:ilvl w:val="1"/>
           <w:numId w:val="7"/>
         </w:numPr>
         <w:rPr>
@@ -1680,8 +1658,7 @@
     </w:p>
     <w:p>
       <w:pPr>
-        <w:pStyle w:val="Ttulo4"/>
-        <w:ind w:firstLine="360"/>
+        <w:pStyle w:val="Heading3"/>
         <w:rPr>
           <w:rFonts w:eastAsia="Arial"/>
           <w:sz w:val="22"/>
@@ -1704,7 +1681,7 @@
     </w:p>
     <w:tbl>
       <w:tblPr>
-        <w:tblStyle w:val="Tablaconcuadrcula"/>
+        <w:tblStyle w:val="TableGrid"/>
         <w:tblW w:w="0" w:type="auto"/>
         <w:jc w:val="center"/>
         <w:tblLook w:val="04A0" w:firstRow="1" w:lastRow="0" w:firstColumn="1" w:lastColumn="0" w:noHBand="0" w:noVBand="1"/>
@@ -1883,33 +1860,39 @@
               <w:rPr>
                 <w:b/>
               </w:rPr>
+              <w:t>Frecuencia</w:t>
+            </w:r>
+          </w:p>
+        </w:tc>
+        <w:tc>
+          <w:tcPr>
+            <w:tcW w:w="4590" w:type="dxa"/>
+          </w:tcPr>
+          <w:p>
+            <w:pPr>
+              <w:spacing w:before="240" w:line="480" w:lineRule="auto"/>
+              <w:rPr>
+                <w:rFonts w:eastAsia="Arial"/>
+              </w:rPr>
+            </w:pPr>
+            <w:r>
+              <w:rPr>
+                <w:rFonts w:eastAsia="Arial"/>
+              </w:rPr>
+              <w:t xml:space="preserve">Este proceso se realiza cada vez que </w:t>
+            </w:r>
+            <w:r>
+              <w:rPr>
+                <w:rFonts w:eastAsia="Arial"/>
+              </w:rPr>
+              <w:t xml:space="preserve">un cliente solicita </w:t>
+            </w:r>
+            <w:r>
+              <w:rPr>
+                <w:rFonts w:eastAsia="Arial"/>
+              </w:rPr>
               <w:lastRenderedPageBreak/>
-              <w:t>Frecuencia</w:t>
-            </w:r>
-          </w:p>
-        </w:tc>
-        <w:tc>
-          <w:tcPr>
-            <w:tcW w:w="4590" w:type="dxa"/>
-          </w:tcPr>
-          <w:p>
-            <w:pPr>
-              <w:spacing w:before="240" w:line="480" w:lineRule="auto"/>
-              <w:rPr>
-                <w:rFonts w:eastAsia="Arial"/>
-              </w:rPr>
-            </w:pPr>
-            <w:r>
-              <w:rPr>
-                <w:rFonts w:eastAsia="Arial"/>
-              </w:rPr>
-              <w:t xml:space="preserve">Este proceso se realiza cada vez que </w:t>
-            </w:r>
-            <w:r>
-              <w:rPr>
-                <w:rFonts w:eastAsia="Arial"/>
-              </w:rPr>
-              <w:t>un cliente solicita realizar una reserva para un local musical</w:t>
+              <w:t>realizar una reserva para un local musical</w:t>
             </w:r>
             <w:r>
               <w:rPr>
@@ -1924,16 +1907,15 @@
     <w:p/>
     <w:p>
       <w:pPr>
-        <w:pStyle w:val="Ttulo4"/>
-        <w:ind w:firstLine="720"/>
+        <w:pStyle w:val="Heading3"/>
         <w:rPr>
           <w:rFonts w:eastAsia="Arial"/>
         </w:rPr>
       </w:pPr>
-      <w:bookmarkStart w:id="8" w:name="h.4d34og8" w:colFirst="0" w:colLast="0"/>
-      <w:bookmarkStart w:id="9" w:name="h.2s8eyo1" w:colFirst="0" w:colLast="0"/>
-      <w:bookmarkEnd w:id="8"/>
-      <w:bookmarkEnd w:id="9"/>
+      <w:bookmarkStart w:id="6" w:name="h.4d34og8" w:colFirst="0" w:colLast="0"/>
+      <w:bookmarkStart w:id="7" w:name="h.2s8eyo1" w:colFirst="0" w:colLast="0"/>
+      <w:bookmarkEnd w:id="6"/>
+      <w:bookmarkEnd w:id="7"/>
       <w:r>
         <w:rPr>
           <w:rFonts w:eastAsia="Arial"/>
@@ -2027,9 +2009,10 @@
     </w:p>
     <w:p>
       <w:pPr>
-        <w:pStyle w:val="Ttulo4"/>
-        <w:ind w:firstLine="720"/>
-      </w:pPr>
+        <w:pStyle w:val="Heading3"/>
+      </w:pPr>
+      <w:bookmarkStart w:id="8" w:name="_GoBack"/>
+      <w:bookmarkEnd w:id="8"/>
       <w:r>
         <w:rPr>
           <w:rFonts w:eastAsia="Arial"/>
@@ -3230,7 +3213,7 @@
 <w:ftr xmlns:wpc="http://schemas.microsoft.com/office/word/2010/wordprocessingCanvas" xmlns:cx="http://schemas.microsoft.com/office/drawing/2014/chartex" xmlns:cx1="http://schemas.microsoft.com/office/drawing/2015/9/8/chartex" xmlns:cx2="http://schemas.microsoft.com/office/drawing/2015/10/21/chartex" xmlns:cx3="http://schemas.microsoft.com/office/drawing/2016/5/9/chartex" xmlns:cx4="http://schemas.microsoft.com/office/drawing/2016/5/10/chartex" xmlns:cx5="http://schemas.microsoft.com/office/drawing/2016/5/11/chartex" xmlns:cx6="http://schemas.microsoft.com/office/drawing/2016/5/12/chartex" xmlns:cx7="http://schemas.microsoft.com/office/drawing/2016/5/13/chartex" xmlns:cx8="http://schemas.microsoft.com/office/drawing/2016/5/14/chartex" xmlns:mc="http://schemas.openxmlformats.org/markup-compatibility/2006" xmlns:aink="http://schemas.microsoft.com/office/drawing/2016/ink" xmlns:am3d="http://schemas.microsoft.com/office/drawing/2017/model3d" xmlns:o="urn:schemas-microsoft-com:office:office" xmlns:r="http://schemas.openxmlformats.org/officeDocument/2006/relationships" xmlns:m="http://schemas.openxmlformats.org/officeDocument/2006/math" xmlns:v="urn:schemas-microsoft-com:vml" xmlns:wp14="http://schemas.microsoft.com/office/word/2010/wordprocessingDrawing" xmlns:wp="http://schemas.openxmlformats.org/drawingml/2006/wordprocessingDrawing" xmlns:w10="urn:schemas-microsoft-com:office:word" xmlns:w="http://schemas.openxmlformats.org/wordprocessingml/2006/main" xmlns:w14="http://schemas.microsoft.com/office/word/2010/wordml" xmlns:w15="http://schemas.microsoft.com/office/word/2012/wordml" xmlns:w16cid="http://schemas.microsoft.com/office/word/2016/wordml/cid" xmlns:w16se="http://schemas.microsoft.com/office/word/2015/wordml/symex" xmlns:wpg="http://schemas.microsoft.com/office/word/2010/wordprocessingGroup" xmlns:wpi="http://schemas.microsoft.com/office/word/2010/wordprocessingInk" xmlns:wne="http://schemas.microsoft.com/office/word/2006/wordml" xmlns:wps="http://schemas.microsoft.com/office/word/2010/wordprocessingShape" mc:Ignorable="w14 w15 w16se w16cid wp14">
   <w:p>
     <w:pPr>
-      <w:pStyle w:val="Piedepgina"/>
+      <w:pStyle w:val="Footer"/>
       <w:pBdr>
         <w:top w:val="thinThickSmallGap" w:sz="24" w:space="1" w:color="622423" w:themeColor="accent2" w:themeShade="7F"/>
       </w:pBdr>
@@ -3370,11 +3353,21 @@
           <w:r>
             <w:t xml:space="preserve">Proyecto: </w:t>
           </w:r>
-          <w:fldSimple w:instr=" DOCPROPERTY  Project  \* MERGEFORMAT ">
-            <w:r>
-              <w:t>Sistema de Reserva de Locales Musicales</w:t>
-            </w:r>
-          </w:fldSimple>
+          <w:r>
+            <w:fldChar w:fldCharType="begin"/>
+          </w:r>
+          <w:r>
+            <w:instrText xml:space="preserve"> DOCPROPERTY  Project  \* MERGEFORMAT </w:instrText>
+          </w:r>
+          <w:r>
+            <w:fldChar w:fldCharType="separate"/>
+          </w:r>
+          <w:r>
+            <w:t>Sistema de Reserva de Locales Musicales</w:t>
+          </w:r>
+          <w:r>
+            <w:fldChar w:fldCharType="end"/>
+          </w:r>
         </w:p>
       </w:tc>
       <w:tc>
@@ -3401,11 +3394,21 @@
           <w:r>
             <w:t xml:space="preserve"> </w:t>
           </w:r>
-          <w:fldSimple w:instr=" DOCPROPERTY  Version  \* MERGEFORMAT ">
-            <w:r>
-              <w:t>1.1</w:t>
-            </w:r>
-          </w:fldSimple>
+          <w:r>
+            <w:fldChar w:fldCharType="begin"/>
+          </w:r>
+          <w:r>
+            <w:instrText xml:space="preserve"> DOCPROPERTY  Version  \* MERGEFORMAT </w:instrText>
+          </w:r>
+          <w:r>
+            <w:fldChar w:fldCharType="separate"/>
+          </w:r>
+          <w:r>
+            <w:t>1.1</w:t>
+          </w:r>
+          <w:r>
+            <w:fldChar w:fldCharType="end"/>
+          </w:r>
         </w:p>
       </w:tc>
     </w:tr>
@@ -4693,7 +4696,7 @@
   <w:style w:type="paragraph" w:default="1" w:styleId="Normal">
     <w:name w:val="Normal"/>
   </w:style>
-  <w:style w:type="paragraph" w:styleId="Ttulo1">
+  <w:style w:type="paragraph" w:styleId="Heading1">
     <w:name w:val="heading 1"/>
     <w:basedOn w:val="Normal"/>
     <w:next w:val="Normal"/>
@@ -4710,7 +4713,7 @@
       <w:szCs w:val="48"/>
     </w:rPr>
   </w:style>
-  <w:style w:type="paragraph" w:styleId="Ttulo2">
+  <w:style w:type="paragraph" w:styleId="Heading2">
     <w:name w:val="heading 2"/>
     <w:basedOn w:val="Normal"/>
     <w:next w:val="Normal"/>
@@ -4727,7 +4730,7 @@
       <w:szCs w:val="36"/>
     </w:rPr>
   </w:style>
-  <w:style w:type="paragraph" w:styleId="Ttulo3">
+  <w:style w:type="paragraph" w:styleId="Heading3">
     <w:name w:val="heading 3"/>
     <w:basedOn w:val="Normal"/>
     <w:next w:val="Normal"/>
@@ -4744,7 +4747,7 @@
       <w:szCs w:val="28"/>
     </w:rPr>
   </w:style>
-  <w:style w:type="paragraph" w:styleId="Ttulo4">
+  <w:style w:type="paragraph" w:styleId="Heading4">
     <w:name w:val="heading 4"/>
     <w:basedOn w:val="Normal"/>
     <w:next w:val="Normal"/>
@@ -4760,7 +4763,7 @@
       <w:szCs w:val="24"/>
     </w:rPr>
   </w:style>
-  <w:style w:type="paragraph" w:styleId="Ttulo5">
+  <w:style w:type="paragraph" w:styleId="Heading5">
     <w:name w:val="heading 5"/>
     <w:basedOn w:val="Normal"/>
     <w:next w:val="Normal"/>
@@ -4776,7 +4779,7 @@
       <w:szCs w:val="22"/>
     </w:rPr>
   </w:style>
-  <w:style w:type="paragraph" w:styleId="Ttulo6">
+  <w:style w:type="paragraph" w:styleId="Heading6">
     <w:name w:val="heading 6"/>
     <w:basedOn w:val="Normal"/>
     <w:next w:val="Normal"/>
@@ -4790,13 +4793,13 @@
       <w:b/>
     </w:rPr>
   </w:style>
-  <w:style w:type="character" w:default="1" w:styleId="Fuentedeprrafopredeter">
+  <w:style w:type="character" w:default="1" w:styleId="DefaultParagraphFont">
     <w:name w:val="Default Paragraph Font"/>
     <w:uiPriority w:val="1"/>
     <w:semiHidden/>
     <w:unhideWhenUsed/>
   </w:style>
-  <w:style w:type="table" w:default="1" w:styleId="Tablanormal">
+  <w:style w:type="table" w:default="1" w:styleId="TableNormal">
     <w:name w:val="Normal Table"/>
     <w:uiPriority w:val="99"/>
     <w:semiHidden/>
@@ -4811,7 +4814,7 @@
       </w:tblCellMar>
     </w:tblPr>
   </w:style>
-  <w:style w:type="numbering" w:default="1" w:styleId="Sinlista">
+  <w:style w:type="numbering" w:default="1" w:styleId="NoList">
     <w:name w:val="No List"/>
     <w:uiPriority w:val="99"/>
     <w:semiHidden/>
@@ -4828,7 +4831,7 @@
       </w:tblCellMar>
     </w:tblPr>
   </w:style>
-  <w:style w:type="paragraph" w:styleId="Ttulo">
+  <w:style w:type="paragraph" w:styleId="Title">
     <w:name w:val="Title"/>
     <w:basedOn w:val="Normal"/>
     <w:next w:val="Normal"/>
@@ -4843,7 +4846,7 @@
       <w:szCs w:val="72"/>
     </w:rPr>
   </w:style>
-  <w:style w:type="paragraph" w:styleId="Subttulo">
+  <w:style w:type="paragraph" w:styleId="Subtitle">
     <w:name w:val="Subtitle"/>
     <w:basedOn w:val="Normal"/>
     <w:next w:val="Normal"/>
@@ -4920,10 +4923,10 @@
       <w:tblStyleColBandSize w:val="1"/>
     </w:tblPr>
   </w:style>
-  <w:style w:type="paragraph" w:styleId="Encabezado">
+  <w:style w:type="paragraph" w:styleId="Header">
     <w:name w:val="header"/>
     <w:basedOn w:val="Normal"/>
-    <w:link w:val="EncabezadoCar"/>
+    <w:link w:val="HeaderChar"/>
     <w:uiPriority w:val="99"/>
     <w:unhideWhenUsed/>
     <w:rsid w:val="006B5275"/>
@@ -4934,17 +4937,17 @@
       </w:tabs>
     </w:pPr>
   </w:style>
-  <w:style w:type="character" w:customStyle="1" w:styleId="EncabezadoCar">
-    <w:name w:val="Encabezado Car"/>
-    <w:basedOn w:val="Fuentedeprrafopredeter"/>
-    <w:link w:val="Encabezado"/>
+  <w:style w:type="character" w:customStyle="1" w:styleId="HeaderChar">
+    <w:name w:val="Header Char"/>
+    <w:basedOn w:val="DefaultParagraphFont"/>
+    <w:link w:val="Header"/>
     <w:uiPriority w:val="99"/>
     <w:rsid w:val="006B5275"/>
   </w:style>
-  <w:style w:type="paragraph" w:styleId="Piedepgina">
+  <w:style w:type="paragraph" w:styleId="Footer">
     <w:name w:val="footer"/>
     <w:basedOn w:val="Normal"/>
-    <w:link w:val="PiedepginaCar"/>
+    <w:link w:val="FooterChar"/>
     <w:uiPriority w:val="99"/>
     <w:unhideWhenUsed/>
     <w:rsid w:val="006B5275"/>
@@ -4955,17 +4958,17 @@
       </w:tabs>
     </w:pPr>
   </w:style>
-  <w:style w:type="character" w:customStyle="1" w:styleId="PiedepginaCar">
-    <w:name w:val="Pie de página Car"/>
-    <w:basedOn w:val="Fuentedeprrafopredeter"/>
-    <w:link w:val="Piedepgina"/>
+  <w:style w:type="character" w:customStyle="1" w:styleId="FooterChar">
+    <w:name w:val="Footer Char"/>
+    <w:basedOn w:val="DefaultParagraphFont"/>
+    <w:link w:val="Footer"/>
     <w:uiPriority w:val="99"/>
     <w:rsid w:val="006B5275"/>
   </w:style>
-  <w:style w:type="paragraph" w:styleId="Textodeglobo">
+  <w:style w:type="paragraph" w:styleId="BalloonText">
     <w:name w:val="Balloon Text"/>
     <w:basedOn w:val="Normal"/>
-    <w:link w:val="TextodegloboCar"/>
+    <w:link w:val="BalloonTextChar"/>
     <w:uiPriority w:val="99"/>
     <w:semiHidden/>
     <w:unhideWhenUsed/>
@@ -4976,10 +4979,10 @@
       <w:szCs w:val="16"/>
     </w:rPr>
   </w:style>
-  <w:style w:type="character" w:customStyle="1" w:styleId="TextodegloboCar">
-    <w:name w:val="Texto de globo Car"/>
-    <w:basedOn w:val="Fuentedeprrafopredeter"/>
-    <w:link w:val="Textodeglobo"/>
+  <w:style w:type="character" w:customStyle="1" w:styleId="BalloonTextChar">
+    <w:name w:val="Balloon Text Char"/>
+    <w:basedOn w:val="DefaultParagraphFont"/>
+    <w:link w:val="BalloonText"/>
     <w:uiPriority w:val="99"/>
     <w:semiHidden/>
     <w:rsid w:val="00601D39"/>
@@ -4989,9 +4992,9 @@
       <w:szCs w:val="16"/>
     </w:rPr>
   </w:style>
-  <w:style w:type="character" w:styleId="Referenciasutil">
+  <w:style w:type="character" w:styleId="SubtleReference">
     <w:name w:val="Subtle Reference"/>
-    <w:basedOn w:val="Fuentedeprrafopredeter"/>
+    <w:basedOn w:val="DefaultParagraphFont"/>
     <w:uiPriority w:val="31"/>
     <w:qFormat/>
     <w:rsid w:val="006554C9"/>
@@ -5000,7 +5003,7 @@
       <w:color w:val="5A5A5A" w:themeColor="text1" w:themeTint="A5"/>
     </w:rPr>
   </w:style>
-  <w:style w:type="paragraph" w:styleId="Prrafodelista">
+  <w:style w:type="paragraph" w:styleId="ListParagraph">
     <w:name w:val="List Paragraph"/>
     <w:basedOn w:val="Normal"/>
     <w:uiPriority w:val="34"/>
@@ -5011,9 +5014,9 @@
       <w:contextualSpacing/>
     </w:pPr>
   </w:style>
-  <w:style w:type="paragraph" w:styleId="TtuloTDC">
+  <w:style w:type="paragraph" w:styleId="TOCHeading">
     <w:name w:val="TOC Heading"/>
-    <w:basedOn w:val="Ttulo1"/>
+    <w:basedOn w:val="Heading1"/>
     <w:next w:val="Normal"/>
     <w:uiPriority w:val="39"/>
     <w:unhideWhenUsed/>
@@ -5033,7 +5036,7 @@
       <w:lang w:val="en-US" w:eastAsia="en-US"/>
     </w:rPr>
   </w:style>
-  <w:style w:type="paragraph" w:styleId="TDC1">
+  <w:style w:type="paragraph" w:styleId="TOC1">
     <w:name w:val="toc 1"/>
     <w:basedOn w:val="Normal"/>
     <w:next w:val="Normal"/>
@@ -5045,7 +5048,7 @@
       <w:spacing w:after="100"/>
     </w:pPr>
   </w:style>
-  <w:style w:type="paragraph" w:styleId="TDC2">
+  <w:style w:type="paragraph" w:styleId="TOC2">
     <w:name w:val="toc 2"/>
     <w:basedOn w:val="Normal"/>
     <w:next w:val="Normal"/>
@@ -5058,9 +5061,9 @@
       <w:ind w:left="200"/>
     </w:pPr>
   </w:style>
-  <w:style w:type="character" w:styleId="Hipervnculo">
+  <w:style w:type="character" w:styleId="Hyperlink">
     <w:name w:val="Hyperlink"/>
-    <w:basedOn w:val="Fuentedeprrafopredeter"/>
+    <w:basedOn w:val="DefaultParagraphFont"/>
     <w:uiPriority w:val="99"/>
     <w:unhideWhenUsed/>
     <w:rsid w:val="005968BA"/>
@@ -5069,7 +5072,7 @@
       <w:u w:val="single"/>
     </w:rPr>
   </w:style>
-  <w:style w:type="paragraph" w:styleId="TDC3">
+  <w:style w:type="paragraph" w:styleId="TOC3">
     <w:name w:val="toc 3"/>
     <w:basedOn w:val="Normal"/>
     <w:next w:val="Normal"/>
@@ -5090,9 +5093,9 @@
       <w:lang w:val="en-US" w:eastAsia="en-US"/>
     </w:rPr>
   </w:style>
-  <w:style w:type="character" w:styleId="Textodelmarcadordeposicin">
+  <w:style w:type="character" w:styleId="PlaceholderText">
     <w:name w:val="Placeholder Text"/>
-    <w:basedOn w:val="Fuentedeprrafopredeter"/>
+    <w:basedOn w:val="DefaultParagraphFont"/>
     <w:uiPriority w:val="99"/>
     <w:semiHidden/>
     <w:rsid w:val="009A51BB"/>
@@ -5100,9 +5103,9 @@
       <w:color w:val="808080"/>
     </w:rPr>
   </w:style>
-  <w:style w:type="table" w:styleId="Tablaconcuadrcula">
+  <w:style w:type="table" w:styleId="TableGrid">
     <w:name w:val="Table Grid"/>
-    <w:basedOn w:val="Tablanormal"/>
+    <w:basedOn w:val="TableNormal"/>
     <w:uiPriority w:val="59"/>
     <w:unhideWhenUsed/>
     <w:rsid w:val="001F38CF"/>
@@ -5142,7 +5145,7 @@
         <w:p>
           <w:r>
             <w:rPr>
-              <w:rStyle w:val="Textodelmarcadordeposicin"/>
+              <w:rStyle w:val="PlaceholderText"/>
             </w:rPr>
             <w:t>[Title]</w:t>
           </w:r>
@@ -5168,7 +5171,7 @@
         <w:p>
           <w:r>
             <w:rPr>
-              <w:rStyle w:val="Textodelmarcadordeposicin"/>
+              <w:rStyle w:val="PlaceholderText"/>
             </w:rPr>
             <w:t>[Title]</w:t>
           </w:r>
@@ -5194,7 +5197,7 @@
         <w:p>
           <w:r>
             <w:rPr>
-              <w:rStyle w:val="Textodelmarcadordeposicin"/>
+              <w:rStyle w:val="PlaceholderText"/>
             </w:rPr>
             <w:t>[Title]</w:t>
           </w:r>
@@ -5212,14 +5215,14 @@
     <w:charset w:val="00"/>
     <w:family w:val="swiss"/>
     <w:pitch w:val="variable"/>
-    <w:sig w:usb0="E0002EFF" w:usb1="C0007843" w:usb2="00000009" w:usb3="00000000" w:csb0="000001FF" w:csb1="00000000"/>
+    <w:sig w:usb0="E0002AFF" w:usb1="C0007843" w:usb2="00000009" w:usb3="00000000" w:csb0="000001FF" w:csb1="00000000"/>
   </w:font>
   <w:font w:name="Times New Roman">
     <w:panose1 w:val="02020603050405020304"/>
     <w:charset w:val="00"/>
     <w:family w:val="roman"/>
     <w:pitch w:val="variable"/>
-    <w:sig w:usb0="E0002EFF" w:usb1="C000785B" w:usb2="00000009" w:usb3="00000000" w:csb0="000001FF" w:csb1="00000000"/>
+    <w:sig w:usb0="E0002AFF" w:usb1="C0007841" w:usb2="00000009" w:usb3="00000000" w:csb0="000001FF" w:csb1="00000000"/>
   </w:font>
   <w:font w:name="Georgia">
     <w:panose1 w:val="02040502050405020303"/>
@@ -5247,14 +5250,14 @@
     <w:charset w:val="00"/>
     <w:family w:val="swiss"/>
     <w:pitch w:val="variable"/>
-    <w:sig w:usb0="E0002AFF" w:usb1="C000247B" w:usb2="00000009" w:usb3="00000000" w:csb0="000001FF" w:csb1="00000000"/>
+    <w:sig w:usb0="E00002FF" w:usb1="4000ACFF" w:usb2="00000001" w:usb3="00000000" w:csb0="0000019F" w:csb1="00000000"/>
   </w:font>
   <w:font w:name="Calibri Light">
     <w:panose1 w:val="020F0302020204030204"/>
     <w:charset w:val="00"/>
     <w:family w:val="swiss"/>
     <w:pitch w:val="variable"/>
-    <w:sig w:usb0="E0002AFF" w:usb1="C000247B" w:usb2="00000009" w:usb3="00000000" w:csb0="000001FF" w:csb1="00000000"/>
+    <w:sig w:usb0="A00002EF" w:usb1="4000207B" w:usb2="00000000" w:usb3="00000000" w:csb0="0000019F" w:csb1="00000000"/>
   </w:font>
 </w:fonts>
 </file>
@@ -5278,6 +5281,7 @@
     <w:rsid w:val="000316B6"/>
     <w:rsid w:val="00335452"/>
     <w:rsid w:val="006A4A9E"/>
+    <w:rsid w:val="007C42A3"/>
     <w:rsid w:val="00BD0E2C"/>
     <w:rsid w:val="00EB2CC5"/>
   </w:rsids>
@@ -5297,7 +5301,7 @@
   <w:themeFontLang w:val="es-PE"/>
   <w:clrSchemeMapping w:bg1="light1" w:t1="dark1" w:bg2="light2" w:t2="dark2" w:accent1="accent1" w:accent2="accent2" w:accent3="accent3" w:accent4="accent4" w:accent5="accent5" w:accent6="accent6" w:hyperlink="hyperlink" w:followedHyperlink="followedHyperlink"/>
   <w:decimalSymbol w:val="."/>
-  <w:listSeparator w:val=";"/>
+  <w:listSeparator w:val=","/>
   <w15:chartTrackingRefBased/>
 </w:settings>
 </file>
@@ -5700,13 +5704,13 @@
     <w:name w:val="Normal"/>
     <w:qFormat/>
   </w:style>
-  <w:style w:type="character" w:default="1" w:styleId="Fuentedeprrafopredeter">
+  <w:style w:type="character" w:default="1" w:styleId="DefaultParagraphFont">
     <w:name w:val="Default Paragraph Font"/>
     <w:uiPriority w:val="1"/>
     <w:semiHidden/>
     <w:unhideWhenUsed/>
   </w:style>
-  <w:style w:type="table" w:default="1" w:styleId="Tablanormal">
+  <w:style w:type="table" w:default="1" w:styleId="TableNormal">
     <w:name w:val="Normal Table"/>
     <w:uiPriority w:val="99"/>
     <w:semiHidden/>
@@ -5721,7 +5725,7 @@
       </w:tblCellMar>
     </w:tblPr>
   </w:style>
-  <w:style w:type="numbering" w:default="1" w:styleId="Sinlista">
+  <w:style w:type="numbering" w:default="1" w:styleId="NoList">
     <w:name w:val="No List"/>
     <w:uiPriority w:val="99"/>
     <w:semiHidden/>
@@ -5739,9 +5743,9 @@
     <w:name w:val="D5D298C70678470A89878069E52FA1DB"/>
     <w:rsid w:val="00EB2CC5"/>
   </w:style>
-  <w:style w:type="character" w:styleId="Textodelmarcadordeposicin">
+  <w:style w:type="character" w:styleId="PlaceholderText">
     <w:name w:val="Placeholder Text"/>
-    <w:basedOn w:val="Fuentedeprrafopredeter"/>
+    <w:basedOn w:val="DefaultParagraphFont"/>
     <w:uiPriority w:val="99"/>
     <w:semiHidden/>
     <w:rsid w:val="00EB2CC5"/>
@@ -6049,7 +6053,7 @@
 </file>
 
 <file path=customXml/itemProps1.xml><?xml version="1.0" encoding="utf-8"?>
-<ds:datastoreItem xmlns:ds="http://schemas.openxmlformats.org/officeDocument/2006/customXml" ds:itemID="{475AE24F-6A8A-4238-9909-0B9117731B6E}">
+<ds:datastoreItem xmlns:ds="http://schemas.openxmlformats.org/officeDocument/2006/customXml" ds:itemID="{F4A8DCAD-E33A-4241-B9E7-325EC252323D}">
   <ds:schemaRefs>
     <ds:schemaRef ds:uri="http://schemas.openxmlformats.org/officeDocument/2006/bibliography"/>
   </ds:schemaRefs>

</xml_diff>

<commit_message>
Actualizando documento SLM_DN V1.2
</commit_message>
<xml_diff>
--- a/Desarrollo/SLM/Documentos/SLM_DN.docx
+++ b/Desarrollo/SLM/Documentos/SLM_DN.docx
@@ -113,7 +113,7 @@
           <w:sz w:val="40"/>
           <w:szCs w:val="36"/>
         </w:rPr>
-        <w:t>Sistema de Reserva de Locales Musicales</w:t>
+        <w:t xml:space="preserve"> de Locales Musicales</w:t>
       </w:r>
       <w:r>
         <w:rPr>
@@ -560,6 +560,9 @@
               <w:contextualSpacing w:val="0"/>
               <w:jc w:val="both"/>
             </w:pPr>
+            <w:r>
+              <w:t>14/09/2017</w:t>
+            </w:r>
           </w:p>
         </w:tc>
         <w:tc>
@@ -578,6 +581,9 @@
               <w:contextualSpacing w:val="0"/>
               <w:jc w:val="both"/>
             </w:pPr>
+            <w:r>
+              <w:t>1.2</w:t>
+            </w:r>
           </w:p>
         </w:tc>
         <w:tc>
@@ -596,6 +602,9 @@
               <w:contextualSpacing w:val="0"/>
               <w:jc w:val="both"/>
             </w:pPr>
+            <w:r>
+              <w:t>Corrección de texto y Aumento de procesos</w:t>
+            </w:r>
           </w:p>
         </w:tc>
         <w:tc>
@@ -614,6 +623,9 @@
               <w:contextualSpacing w:val="0"/>
               <w:jc w:val="both"/>
             </w:pPr>
+            <w:r>
+              <w:t>Edwin Junior Deza Culque</w:t>
+            </w:r>
           </w:p>
         </w:tc>
       </w:tr>
@@ -949,7 +961,7 @@
       <w:sdtContent>
         <w:p>
           <w:pPr>
-            <w:pStyle w:val="TOCHeading"/>
+            <w:pStyle w:val="TtuloTDC"/>
             <w:rPr>
               <w:rFonts w:ascii="Times New Roman" w:hAnsi="Times New Roman" w:cs="Times New Roman"/>
               <w:color w:val="auto"/>
@@ -990,7 +1002,7 @@
         </w:p>
         <w:p>
           <w:pPr>
-            <w:pStyle w:val="TOC1"/>
+            <w:pStyle w:val="TDC1"/>
             <w:tabs>
               <w:tab w:val="right" w:leader="dot" w:pos="9350"/>
             </w:tabs>
@@ -1010,7 +1022,7 @@
           <w:hyperlink w:anchor="_Toc493000109" w:history="1">
             <w:r>
               <w:rPr>
-                <w:rStyle w:val="Hyperlink"/>
+                <w:rStyle w:val="Hipervnculo"/>
                 <w:rFonts w:eastAsia="Arial"/>
                 <w:noProof/>
               </w:rPr>
@@ -1068,7 +1080,7 @@
         </w:p>
         <w:p>
           <w:pPr>
-            <w:pStyle w:val="TOC2"/>
+            <w:pStyle w:val="TDC2"/>
             <w:tabs>
               <w:tab w:val="left" w:pos="660"/>
               <w:tab w:val="right" w:leader="dot" w:pos="9350"/>
@@ -1080,7 +1092,7 @@
           <w:hyperlink w:anchor="_Toc493000110" w:history="1">
             <w:r>
               <w:rPr>
-                <w:rStyle w:val="Hyperlink"/>
+                <w:rStyle w:val="Hipervnculo"/>
                 <w:rFonts w:eastAsia="Arial"/>
                 <w:noProof/>
               </w:rPr>
@@ -1094,7 +1106,7 @@
             </w:r>
             <w:r>
               <w:rPr>
-                <w:rStyle w:val="Hyperlink"/>
+                <w:rStyle w:val="Hipervnculo"/>
                 <w:rFonts w:eastAsia="Arial"/>
                 <w:noProof/>
               </w:rPr>
@@ -1152,7 +1164,7 @@
         </w:p>
         <w:p>
           <w:pPr>
-            <w:pStyle w:val="TOC2"/>
+            <w:pStyle w:val="TDC2"/>
             <w:tabs>
               <w:tab w:val="left" w:pos="660"/>
               <w:tab w:val="right" w:leader="dot" w:pos="9350"/>
@@ -1164,7 +1176,7 @@
           <w:hyperlink w:anchor="_Toc493000111" w:history="1">
             <w:r>
               <w:rPr>
-                <w:rStyle w:val="Hyperlink"/>
+                <w:rStyle w:val="Hipervnculo"/>
                 <w:rFonts w:eastAsia="Arial"/>
                 <w:noProof/>
               </w:rPr>
@@ -1178,7 +1190,7 @@
             </w:r>
             <w:r>
               <w:rPr>
-                <w:rStyle w:val="Hyperlink"/>
+                <w:rStyle w:val="Hipervnculo"/>
                 <w:rFonts w:eastAsia="Arial"/>
                 <w:noProof/>
               </w:rPr>
@@ -1236,7 +1248,7 @@
         </w:p>
         <w:p>
           <w:pPr>
-            <w:pStyle w:val="TOC2"/>
+            <w:pStyle w:val="TDC2"/>
             <w:tabs>
               <w:tab w:val="left" w:pos="660"/>
               <w:tab w:val="right" w:leader="dot" w:pos="9350"/>
@@ -1248,7 +1260,7 @@
           <w:hyperlink w:anchor="_Toc493000112" w:history="1">
             <w:r>
               <w:rPr>
-                <w:rStyle w:val="Hyperlink"/>
+                <w:rStyle w:val="Hipervnculo"/>
                 <w:rFonts w:eastAsia="Arial"/>
                 <w:noProof/>
               </w:rPr>
@@ -1262,7 +1274,7 @@
             </w:r>
             <w:r>
               <w:rPr>
-                <w:rStyle w:val="Hyperlink"/>
+                <w:rStyle w:val="Hipervnculo"/>
                 <w:rFonts w:eastAsia="Arial"/>
                 <w:noProof/>
               </w:rPr>
@@ -1320,7 +1332,7 @@
         </w:p>
         <w:p>
           <w:pPr>
-            <w:pStyle w:val="TOC2"/>
+            <w:pStyle w:val="TDC2"/>
             <w:tabs>
               <w:tab w:val="left" w:pos="660"/>
               <w:tab w:val="right" w:leader="dot" w:pos="9350"/>
@@ -1332,7 +1344,7 @@
           <w:hyperlink w:anchor="_Toc493000113" w:history="1">
             <w:r>
               <w:rPr>
-                <w:rStyle w:val="Hyperlink"/>
+                <w:rStyle w:val="Hipervnculo"/>
                 <w:noProof/>
               </w:rPr>
               <w:t>4.</w:t>
@@ -1345,7 +1357,7 @@
             </w:r>
             <w:r>
               <w:rPr>
-                <w:rStyle w:val="Hyperlink"/>
+                <w:rStyle w:val="Hipervnculo"/>
                 <w:rFonts w:eastAsia="Arial"/>
                 <w:noProof/>
               </w:rPr>
@@ -1446,7 +1458,7 @@
     <w:bookmarkEnd w:id="1"/>
     <w:p>
       <w:pPr>
-        <w:pStyle w:val="Heading1"/>
+        <w:pStyle w:val="Ttulo1"/>
       </w:pPr>
       <w:sdt>
         <w:sdtPr>
@@ -1475,7 +1487,7 @@
     </w:p>
     <w:p>
       <w:pPr>
-        <w:pStyle w:val="Heading2"/>
+        <w:pStyle w:val="Ttulo2"/>
         <w:numPr>
           <w:ilvl w:val="0"/>
           <w:numId w:val="7"/>
@@ -1543,7 +1555,7 @@
     </w:p>
     <w:p>
       <w:pPr>
-        <w:pStyle w:val="Heading3"/>
+        <w:pStyle w:val="Ttulo3"/>
         <w:numPr>
           <w:ilvl w:val="1"/>
           <w:numId w:val="7"/>
@@ -1584,7 +1596,21 @@
     </w:p>
     <w:p>
       <w:pPr>
-        <w:pStyle w:val="Heading3"/>
+        <w:ind w:firstLine="360"/>
+        <w:rPr>
+          <w:rFonts w:eastAsia="Arial"/>
+        </w:rPr>
+      </w:pPr>
+      <w:r>
+        <w:rPr>
+          <w:rFonts w:eastAsia="Arial"/>
+        </w:rPr>
+        <w:t>Estos procesos son la base del producto de software a crear por la empresa y es de vital importancia terminarlo en el tiempo establecido.</w:t>
+      </w:r>
+    </w:p>
+    <w:p>
+      <w:pPr>
+        <w:pStyle w:val="Ttulo3"/>
         <w:numPr>
           <w:ilvl w:val="1"/>
           <w:numId w:val="7"/>
@@ -1634,7 +1660,7 @@
     </w:p>
     <w:p>
       <w:pPr>
-        <w:pStyle w:val="Heading2"/>
+        <w:pStyle w:val="Ttulo2"/>
         <w:numPr>
           <w:ilvl w:val="0"/>
           <w:numId w:val="7"/>
@@ -1658,7 +1684,7 @@
     </w:p>
     <w:p>
       <w:pPr>
-        <w:pStyle w:val="Heading3"/>
+        <w:pStyle w:val="Ttulo3"/>
         <w:rPr>
           <w:rFonts w:eastAsia="Arial"/>
           <w:sz w:val="22"/>
@@ -1681,7 +1707,7 @@
     </w:p>
     <w:tbl>
       <w:tblPr>
-        <w:tblStyle w:val="TableGrid"/>
+        <w:tblStyle w:val="Tablaconcuadrcula"/>
         <w:tblW w:w="0" w:type="auto"/>
         <w:jc w:val="center"/>
         <w:tblLook w:val="04A0" w:firstRow="1" w:lastRow="0" w:firstColumn="1" w:lastColumn="0" w:noHBand="0" w:noVBand="1"/>
@@ -1860,6 +1886,7 @@
               <w:rPr>
                 <w:b/>
               </w:rPr>
+              <w:lastRenderedPageBreak/>
               <w:t>Frecuencia</w:t>
             </w:r>
           </w:p>
@@ -1885,14 +1912,7 @@
               <w:rPr>
                 <w:rFonts w:eastAsia="Arial"/>
               </w:rPr>
-              <w:t xml:space="preserve">un cliente solicita </w:t>
-            </w:r>
-            <w:r>
-              <w:rPr>
-                <w:rFonts w:eastAsia="Arial"/>
-              </w:rPr>
-              <w:lastRenderedPageBreak/>
-              <w:t>realizar una reserva para un local musical</w:t>
+              <w:t>un cliente solicita realizar una reserva para un local musical</w:t>
             </w:r>
             <w:r>
               <w:rPr>
@@ -1907,7 +1927,7 @@
     <w:p/>
     <w:p>
       <w:pPr>
-        <w:pStyle w:val="Heading3"/>
+        <w:pStyle w:val="Ttulo3"/>
         <w:rPr>
           <w:rFonts w:eastAsia="Arial"/>
         </w:rPr>
@@ -2009,10 +2029,8 @@
     </w:p>
     <w:p>
       <w:pPr>
-        <w:pStyle w:val="Heading3"/>
-      </w:pPr>
-      <w:bookmarkStart w:id="8" w:name="_GoBack"/>
-      <w:bookmarkEnd w:id="8"/>
+        <w:pStyle w:val="Ttulo3"/>
+      </w:pPr>
       <w:r>
         <w:rPr>
           <w:rFonts w:eastAsia="Arial"/>
@@ -3177,11 +3195,1096 @@
         <w:jc w:val="both"/>
       </w:pPr>
     </w:p>
+    <w:p>
+      <w:pPr>
+        <w:pStyle w:val="Ttulo3"/>
+        <w:rPr>
+          <w:rFonts w:eastAsia="Arial"/>
+          <w:sz w:val="22"/>
+        </w:rPr>
+      </w:pPr>
+      <w:r>
+        <w:rPr>
+          <w:rFonts w:eastAsia="Arial"/>
+          <w:sz w:val="22"/>
+        </w:rPr>
+        <w:lastRenderedPageBreak/>
+        <w:t>Ficha de Proceso</w:t>
+      </w:r>
+    </w:p>
+    <w:p>
+      <w:pPr>
+        <w:rPr>
+          <w:rFonts w:eastAsia="Arial"/>
+        </w:rPr>
+      </w:pPr>
+    </w:p>
+    <w:tbl>
+      <w:tblPr>
+        <w:tblStyle w:val="Tablaconcuadrcula"/>
+        <w:tblW w:w="0" w:type="auto"/>
+        <w:jc w:val="center"/>
+        <w:tblLook w:val="04A0" w:firstRow="1" w:lastRow="0" w:firstColumn="1" w:lastColumn="0" w:noHBand="0" w:noVBand="1"/>
+      </w:tblPr>
+      <w:tblGrid>
+        <w:gridCol w:w="2637"/>
+        <w:gridCol w:w="4590"/>
+      </w:tblGrid>
+      <w:tr>
+        <w:trPr>
+          <w:jc w:val="center"/>
+        </w:trPr>
+        <w:tc>
+          <w:tcPr>
+            <w:tcW w:w="2637" w:type="dxa"/>
+          </w:tcPr>
+          <w:p>
+            <w:pPr>
+              <w:spacing w:before="240" w:line="480" w:lineRule="auto"/>
+              <w:rPr>
+                <w:b/>
+              </w:rPr>
+            </w:pPr>
+            <w:r>
+              <w:rPr>
+                <w:b/>
+              </w:rPr>
+              <w:t>Número o código de proceso</w:t>
+            </w:r>
+          </w:p>
+        </w:tc>
+        <w:tc>
+          <w:tcPr>
+            <w:tcW w:w="4590" w:type="dxa"/>
+          </w:tcPr>
+          <w:p>
+            <w:pPr>
+              <w:spacing w:before="240" w:line="480" w:lineRule="auto"/>
+            </w:pPr>
+            <w:r>
+              <w:t>PROC-02</w:t>
+            </w:r>
+          </w:p>
+        </w:tc>
+      </w:tr>
+      <w:tr>
+        <w:trPr>
+          <w:jc w:val="center"/>
+        </w:trPr>
+        <w:tc>
+          <w:tcPr>
+            <w:tcW w:w="2637" w:type="dxa"/>
+          </w:tcPr>
+          <w:p>
+            <w:pPr>
+              <w:spacing w:before="240" w:line="480" w:lineRule="auto"/>
+              <w:rPr>
+                <w:b/>
+              </w:rPr>
+            </w:pPr>
+            <w:r>
+              <w:rPr>
+                <w:b/>
+              </w:rPr>
+              <w:t>Nombre del proceso</w:t>
+            </w:r>
+          </w:p>
+        </w:tc>
+        <w:tc>
+          <w:tcPr>
+            <w:tcW w:w="4590" w:type="dxa"/>
+          </w:tcPr>
+          <w:p>
+            <w:pPr>
+              <w:spacing w:before="240" w:line="480" w:lineRule="auto"/>
+            </w:pPr>
+            <w:r>
+              <w:rPr>
+                <w:rFonts w:eastAsia="Arial"/>
+              </w:rPr>
+              <w:t>Registro proveedor</w:t>
+            </w:r>
+          </w:p>
+        </w:tc>
+      </w:tr>
+      <w:tr>
+        <w:trPr>
+          <w:jc w:val="center"/>
+        </w:trPr>
+        <w:tc>
+          <w:tcPr>
+            <w:tcW w:w="2637" w:type="dxa"/>
+          </w:tcPr>
+          <w:p>
+            <w:pPr>
+              <w:spacing w:before="240" w:line="480" w:lineRule="auto"/>
+              <w:rPr>
+                <w:b/>
+              </w:rPr>
+            </w:pPr>
+            <w:r>
+              <w:rPr>
+                <w:b/>
+              </w:rPr>
+              <w:t>Responsable</w:t>
+            </w:r>
+          </w:p>
+        </w:tc>
+        <w:tc>
+          <w:tcPr>
+            <w:tcW w:w="4590" w:type="dxa"/>
+          </w:tcPr>
+          <w:p>
+            <w:pPr>
+              <w:spacing w:before="240" w:line="480" w:lineRule="auto"/>
+            </w:pPr>
+            <w:r>
+              <w:t>Administrador</w:t>
+            </w:r>
+          </w:p>
+        </w:tc>
+      </w:tr>
+      <w:tr>
+        <w:trPr>
+          <w:jc w:val="center"/>
+        </w:trPr>
+        <w:tc>
+          <w:tcPr>
+            <w:tcW w:w="2637" w:type="dxa"/>
+          </w:tcPr>
+          <w:p>
+            <w:pPr>
+              <w:spacing w:before="240" w:line="480" w:lineRule="auto"/>
+              <w:rPr>
+                <w:b/>
+              </w:rPr>
+            </w:pPr>
+            <w:r>
+              <w:rPr>
+                <w:b/>
+              </w:rPr>
+              <w:t>Objetivo/Propósito</w:t>
+            </w:r>
+          </w:p>
+        </w:tc>
+        <w:tc>
+          <w:tcPr>
+            <w:tcW w:w="4590" w:type="dxa"/>
+          </w:tcPr>
+          <w:p>
+            <w:pPr>
+              <w:spacing w:before="240" w:line="480" w:lineRule="auto"/>
+            </w:pPr>
+            <w:r>
+              <w:t>Registrar un proveedor para poder ver la capacidad y disponibilidad del local</w:t>
+            </w:r>
+          </w:p>
+        </w:tc>
+      </w:tr>
+      <w:tr>
+        <w:trPr>
+          <w:jc w:val="center"/>
+        </w:trPr>
+        <w:tc>
+          <w:tcPr>
+            <w:tcW w:w="2637" w:type="dxa"/>
+          </w:tcPr>
+          <w:p>
+            <w:pPr>
+              <w:spacing w:before="240" w:line="480" w:lineRule="auto"/>
+              <w:rPr>
+                <w:b/>
+              </w:rPr>
+            </w:pPr>
+            <w:r>
+              <w:rPr>
+                <w:b/>
+              </w:rPr>
+              <w:t>Frecuencia</w:t>
+            </w:r>
+          </w:p>
+        </w:tc>
+        <w:tc>
+          <w:tcPr>
+            <w:tcW w:w="4590" w:type="dxa"/>
+          </w:tcPr>
+          <w:p>
+            <w:pPr>
+              <w:spacing w:before="240" w:line="480" w:lineRule="auto"/>
+              <w:rPr>
+                <w:rFonts w:eastAsia="Arial"/>
+              </w:rPr>
+            </w:pPr>
+            <w:r>
+              <w:rPr>
+                <w:rFonts w:eastAsia="Arial"/>
+              </w:rPr>
+              <w:t xml:space="preserve">Este proceso se da cada vez que el administrador encuentra un nuevo local musical </w:t>
+            </w:r>
+            <w:bookmarkStart w:id="8" w:name="_GoBack"/>
+            <w:bookmarkEnd w:id="8"/>
+          </w:p>
+        </w:tc>
+      </w:tr>
+    </w:tbl>
+    <w:p>
+      <w:pPr>
+        <w:rPr>
+          <w:rFonts w:eastAsia="Arial"/>
+        </w:rPr>
+      </w:pPr>
+    </w:p>
+    <w:p>
+      <w:pPr>
+        <w:rPr>
+          <w:rFonts w:eastAsia="Arial"/>
+        </w:rPr>
+      </w:pPr>
+    </w:p>
+    <w:p>
+      <w:pPr>
+        <w:rPr>
+          <w:rFonts w:eastAsia="Arial"/>
+        </w:rPr>
+      </w:pPr>
+    </w:p>
+    <w:p>
+      <w:pPr>
+        <w:rPr>
+          <w:rFonts w:eastAsia="Arial"/>
+        </w:rPr>
+      </w:pPr>
+    </w:p>
+    <w:p>
+      <w:pPr>
+        <w:rPr>
+          <w:rFonts w:eastAsia="Arial"/>
+        </w:rPr>
+      </w:pPr>
+    </w:p>
+    <w:p>
+      <w:pPr>
+        <w:rPr>
+          <w:rFonts w:eastAsia="Arial"/>
+        </w:rPr>
+      </w:pPr>
+    </w:p>
+    <w:p>
+      <w:pPr>
+        <w:rPr>
+          <w:rFonts w:eastAsia="Arial"/>
+        </w:rPr>
+      </w:pPr>
+    </w:p>
+    <w:p>
+      <w:pPr>
+        <w:rPr>
+          <w:rFonts w:eastAsia="Arial"/>
+        </w:rPr>
+      </w:pPr>
+    </w:p>
+    <w:p>
+      <w:pPr>
+        <w:rPr>
+          <w:rFonts w:eastAsia="Arial"/>
+        </w:rPr>
+      </w:pPr>
+    </w:p>
+    <w:p>
+      <w:pPr>
+        <w:rPr>
+          <w:rFonts w:eastAsia="Arial"/>
+        </w:rPr>
+      </w:pPr>
+    </w:p>
+    <w:p>
+      <w:pPr>
+        <w:rPr>
+          <w:rFonts w:eastAsia="Arial"/>
+        </w:rPr>
+      </w:pPr>
+    </w:p>
+    <w:p>
+      <w:pPr>
+        <w:rPr>
+          <w:rFonts w:eastAsia="Arial"/>
+        </w:rPr>
+      </w:pPr>
+    </w:p>
+    <w:p>
+      <w:pPr>
+        <w:rPr>
+          <w:rFonts w:eastAsia="Arial"/>
+        </w:rPr>
+      </w:pPr>
+    </w:p>
+    <w:p>
+      <w:pPr>
+        <w:rPr>
+          <w:rFonts w:eastAsia="Arial"/>
+        </w:rPr>
+      </w:pPr>
+    </w:p>
+    <w:p>
+      <w:pPr>
+        <w:rPr>
+          <w:rFonts w:eastAsia="Arial"/>
+        </w:rPr>
+      </w:pPr>
+    </w:p>
+    <w:p>
+      <w:pPr>
+        <w:rPr>
+          <w:rFonts w:eastAsia="Arial"/>
+        </w:rPr>
+      </w:pPr>
+    </w:p>
+    <w:p>
+      <w:pPr>
+        <w:rPr>
+          <w:rFonts w:eastAsia="Arial"/>
+        </w:rPr>
+      </w:pPr>
+    </w:p>
+    <w:p>
+      <w:pPr>
+        <w:rPr>
+          <w:rFonts w:eastAsia="Arial"/>
+        </w:rPr>
+      </w:pPr>
+    </w:p>
+    <w:p>
+      <w:pPr>
+        <w:rPr>
+          <w:rFonts w:eastAsia="Arial"/>
+        </w:rPr>
+      </w:pPr>
+    </w:p>
+    <w:p>
+      <w:pPr>
+        <w:rPr>
+          <w:rFonts w:eastAsia="Arial"/>
+        </w:rPr>
+      </w:pPr>
+    </w:p>
+    <w:p>
+      <w:pPr>
+        <w:rPr>
+          <w:rFonts w:eastAsia="Arial"/>
+        </w:rPr>
+      </w:pPr>
+    </w:p>
+    <w:p>
+      <w:pPr>
+        <w:rPr>
+          <w:rFonts w:eastAsia="Arial"/>
+        </w:rPr>
+      </w:pPr>
+    </w:p>
+    <w:p>
+      <w:pPr>
+        <w:rPr>
+          <w:rFonts w:eastAsia="Arial"/>
+        </w:rPr>
+      </w:pPr>
+    </w:p>
+    <w:p>
+      <w:pPr>
+        <w:rPr>
+          <w:rFonts w:eastAsia="Arial"/>
+        </w:rPr>
+      </w:pPr>
+    </w:p>
+    <w:p>
+      <w:pPr>
+        <w:rPr>
+          <w:rFonts w:eastAsia="Arial"/>
+        </w:rPr>
+      </w:pPr>
+    </w:p>
+    <w:p>
+      <w:pPr>
+        <w:pStyle w:val="Ttulo3"/>
+        <w:rPr>
+          <w:rFonts w:eastAsia="Arial"/>
+        </w:rPr>
+      </w:pPr>
+      <w:r>
+        <w:rPr>
+          <w:rFonts w:eastAsia="Arial"/>
+        </w:rPr>
+        <w:lastRenderedPageBreak/>
+        <w:t>D</w:t>
+      </w:r>
+      <w:r>
+        <w:rPr>
+          <w:rFonts w:eastAsia="Arial"/>
+        </w:rPr>
+        <w:t>iagrama del Proceso</w:t>
+      </w:r>
+    </w:p>
+    <w:p>
+      <w:pPr>
+        <w:rPr>
+          <w:rFonts w:eastAsia="Arial"/>
+          <w:b/>
+        </w:rPr>
+      </w:pPr>
+    </w:p>
+    <w:p>
+      <w:pPr>
+        <w:rPr>
+          <w:rFonts w:eastAsia="Arial"/>
+          <w:b/>
+        </w:rPr>
+      </w:pPr>
+      <w:r>
+        <w:rPr>
+          <w:noProof/>
+        </w:rPr>
+        <w:drawing>
+          <wp:inline distT="0" distB="0" distL="0" distR="0" wp14:anchorId="3BC582C1" wp14:editId="1A4FAAF8">
+            <wp:extent cx="4352925" cy="4267200"/>
+            <wp:effectExtent l="0" t="0" r="9525" b="0"/>
+            <wp:docPr id="1" name="Imagen 1"/>
+            <wp:cNvGraphicFramePr>
+              <a:graphicFrameLocks xmlns:a="http://schemas.openxmlformats.org/drawingml/2006/main" noChangeAspect="1"/>
+            </wp:cNvGraphicFramePr>
+            <a:graphic xmlns:a="http://schemas.openxmlformats.org/drawingml/2006/main">
+              <a:graphicData uri="http://schemas.openxmlformats.org/drawingml/2006/picture">
+                <pic:pic xmlns:pic="http://schemas.openxmlformats.org/drawingml/2006/picture">
+                  <pic:nvPicPr>
+                    <pic:cNvPr id="1" name=""/>
+                    <pic:cNvPicPr/>
+                  </pic:nvPicPr>
+                  <pic:blipFill>
+                    <a:blip r:embed="rId9"/>
+                    <a:stretch>
+                      <a:fillRect/>
+                    </a:stretch>
+                  </pic:blipFill>
+                  <pic:spPr>
+                    <a:xfrm>
+                      <a:off x="0" y="0"/>
+                      <a:ext cx="4352925" cy="4267200"/>
+                    </a:xfrm>
+                    <a:prstGeom prst="rect">
+                      <a:avLst/>
+                    </a:prstGeom>
+                  </pic:spPr>
+                </pic:pic>
+              </a:graphicData>
+            </a:graphic>
+          </wp:inline>
+        </w:drawing>
+      </w:r>
+    </w:p>
+    <w:p>
+      <w:pPr>
+        <w:rPr>
+          <w:rFonts w:eastAsia="Arial"/>
+          <w:b/>
+        </w:rPr>
+      </w:pPr>
+    </w:p>
+    <w:p>
+      <w:pPr>
+        <w:rPr>
+          <w:rFonts w:eastAsia="Arial"/>
+        </w:rPr>
+      </w:pPr>
+    </w:p>
+    <w:p>
+      <w:pPr>
+        <w:rPr>
+          <w:rFonts w:eastAsia="Arial"/>
+        </w:rPr>
+      </w:pPr>
+    </w:p>
+    <w:p>
+      <w:pPr>
+        <w:rPr>
+          <w:rFonts w:eastAsia="Arial"/>
+        </w:rPr>
+      </w:pPr>
+    </w:p>
+    <w:p>
+      <w:pPr>
+        <w:rPr>
+          <w:rFonts w:eastAsia="Arial"/>
+        </w:rPr>
+      </w:pPr>
+    </w:p>
+    <w:p>
+      <w:pPr>
+        <w:rPr>
+          <w:rFonts w:eastAsia="Arial"/>
+        </w:rPr>
+      </w:pPr>
+    </w:p>
+    <w:p>
+      <w:pPr>
+        <w:rPr>
+          <w:rFonts w:eastAsia="Arial"/>
+        </w:rPr>
+      </w:pPr>
+    </w:p>
+    <w:p>
+      <w:pPr>
+        <w:rPr>
+          <w:rFonts w:eastAsia="Arial"/>
+        </w:rPr>
+      </w:pPr>
+    </w:p>
+    <w:p>
+      <w:pPr>
+        <w:rPr>
+          <w:rFonts w:eastAsia="Arial"/>
+        </w:rPr>
+      </w:pPr>
+    </w:p>
+    <w:p>
+      <w:pPr>
+        <w:rPr>
+          <w:rFonts w:eastAsia="Arial"/>
+        </w:rPr>
+      </w:pPr>
+    </w:p>
+    <w:p>
+      <w:pPr>
+        <w:rPr>
+          <w:rFonts w:eastAsia="Arial"/>
+        </w:rPr>
+      </w:pPr>
+    </w:p>
+    <w:p>
+      <w:pPr>
+        <w:rPr>
+          <w:rFonts w:eastAsia="Arial"/>
+        </w:rPr>
+      </w:pPr>
+    </w:p>
+    <w:p>
+      <w:pPr>
+        <w:rPr>
+          <w:rFonts w:eastAsia="Arial"/>
+        </w:rPr>
+      </w:pPr>
+    </w:p>
+    <w:p>
+      <w:pPr>
+        <w:rPr>
+          <w:rFonts w:eastAsia="Arial"/>
+        </w:rPr>
+      </w:pPr>
+    </w:p>
+    <w:p>
+      <w:pPr>
+        <w:pStyle w:val="Ttulo3"/>
+      </w:pPr>
+      <w:r>
+        <w:rPr>
+          <w:rFonts w:eastAsia="Arial"/>
+        </w:rPr>
+        <w:lastRenderedPageBreak/>
+        <w:t>Descripción de Actividades</w:t>
+      </w:r>
+    </w:p>
+    <w:p>
+      <w:pPr>
+        <w:spacing w:before="120" w:after="60"/>
+        <w:ind w:left="720"/>
+        <w:jc w:val="both"/>
+      </w:pPr>
+    </w:p>
+    <w:p/>
+    <w:tbl>
+      <w:tblPr>
+        <w:tblStyle w:val="a1"/>
+        <w:tblW w:w="9900" w:type="dxa"/>
+        <w:tblInd w:w="108" w:type="dxa"/>
+        <w:tblBorders>
+          <w:top w:val="single" w:sz="4" w:space="0" w:color="000000"/>
+          <w:left w:val="single" w:sz="4" w:space="0" w:color="000000"/>
+          <w:bottom w:val="single" w:sz="4" w:space="0" w:color="000000"/>
+          <w:right w:val="single" w:sz="4" w:space="0" w:color="000000"/>
+          <w:insideH w:val="single" w:sz="4" w:space="0" w:color="000000"/>
+          <w:insideV w:val="single" w:sz="4" w:space="0" w:color="000000"/>
+        </w:tblBorders>
+        <w:tblLayout w:type="fixed"/>
+        <w:tblLook w:val="0600" w:firstRow="0" w:lastRow="0" w:firstColumn="0" w:lastColumn="0" w:noHBand="1" w:noVBand="1"/>
+      </w:tblPr>
+      <w:tblGrid>
+        <w:gridCol w:w="720"/>
+        <w:gridCol w:w="2070"/>
+        <w:gridCol w:w="3690"/>
+        <w:gridCol w:w="1710"/>
+        <w:gridCol w:w="1710"/>
+      </w:tblGrid>
+      <w:tr>
+        <w:tc>
+          <w:tcPr>
+            <w:tcW w:w="720" w:type="dxa"/>
+            <w:tcMar>
+              <w:top w:w="100" w:type="dxa"/>
+              <w:left w:w="108" w:type="dxa"/>
+              <w:bottom w:w="100" w:type="dxa"/>
+              <w:right w:w="108" w:type="dxa"/>
+            </w:tcMar>
+          </w:tcPr>
+          <w:p>
+            <w:pPr>
+              <w:contextualSpacing w:val="0"/>
+              <w:jc w:val="center"/>
+            </w:pPr>
+            <w:r>
+              <w:rPr>
+                <w:rFonts w:eastAsia="Arial"/>
+                <w:b/>
+              </w:rPr>
+              <w:t>ID</w:t>
+            </w:r>
+          </w:p>
+        </w:tc>
+        <w:tc>
+          <w:tcPr>
+            <w:tcW w:w="2070" w:type="dxa"/>
+            <w:tcMar>
+              <w:top w:w="100" w:type="dxa"/>
+              <w:left w:w="108" w:type="dxa"/>
+              <w:bottom w:w="100" w:type="dxa"/>
+              <w:right w:w="108" w:type="dxa"/>
+            </w:tcMar>
+          </w:tcPr>
+          <w:p>
+            <w:pPr>
+              <w:contextualSpacing w:val="0"/>
+              <w:jc w:val="center"/>
+            </w:pPr>
+            <w:r>
+              <w:rPr>
+                <w:rFonts w:eastAsia="Arial"/>
+                <w:b/>
+              </w:rPr>
+              <w:t>Actividad</w:t>
+            </w:r>
+          </w:p>
+        </w:tc>
+        <w:tc>
+          <w:tcPr>
+            <w:tcW w:w="3690" w:type="dxa"/>
+            <w:tcMar>
+              <w:top w:w="100" w:type="dxa"/>
+              <w:left w:w="108" w:type="dxa"/>
+              <w:bottom w:w="100" w:type="dxa"/>
+              <w:right w:w="108" w:type="dxa"/>
+            </w:tcMar>
+          </w:tcPr>
+          <w:p>
+            <w:pPr>
+              <w:contextualSpacing w:val="0"/>
+              <w:jc w:val="center"/>
+            </w:pPr>
+            <w:r>
+              <w:rPr>
+                <w:rFonts w:eastAsia="Arial"/>
+                <w:b/>
+              </w:rPr>
+              <w:t>Descripción</w:t>
+            </w:r>
+          </w:p>
+        </w:tc>
+        <w:tc>
+          <w:tcPr>
+            <w:tcW w:w="1710" w:type="dxa"/>
+            <w:tcMar>
+              <w:top w:w="100" w:type="dxa"/>
+              <w:left w:w="108" w:type="dxa"/>
+              <w:bottom w:w="100" w:type="dxa"/>
+              <w:right w:w="108" w:type="dxa"/>
+            </w:tcMar>
+          </w:tcPr>
+          <w:p>
+            <w:pPr>
+              <w:contextualSpacing w:val="0"/>
+              <w:jc w:val="center"/>
+            </w:pPr>
+            <w:r>
+              <w:rPr>
+                <w:rFonts w:eastAsia="Arial"/>
+                <w:b/>
+              </w:rPr>
+              <w:t>Rol</w:t>
+            </w:r>
+          </w:p>
+        </w:tc>
+        <w:tc>
+          <w:tcPr>
+            <w:tcW w:w="1710" w:type="dxa"/>
+          </w:tcPr>
+          <w:p>
+            <w:pPr>
+              <w:jc w:val="center"/>
+              <w:rPr>
+                <w:rFonts w:eastAsia="Arial"/>
+                <w:b/>
+              </w:rPr>
+            </w:pPr>
+            <w:r>
+              <w:rPr>
+                <w:rFonts w:eastAsia="Arial"/>
+                <w:b/>
+              </w:rPr>
+              <w:t>Tipo</w:t>
+            </w:r>
+          </w:p>
+        </w:tc>
+      </w:tr>
+      <w:tr>
+        <w:tc>
+          <w:tcPr>
+            <w:tcW w:w="720" w:type="dxa"/>
+            <w:tcMar>
+              <w:top w:w="100" w:type="dxa"/>
+              <w:left w:w="108" w:type="dxa"/>
+              <w:bottom w:w="100" w:type="dxa"/>
+              <w:right w:w="108" w:type="dxa"/>
+            </w:tcMar>
+          </w:tcPr>
+          <w:p>
+            <w:pPr>
+              <w:contextualSpacing w:val="0"/>
+              <w:jc w:val="center"/>
+            </w:pPr>
+            <w:r>
+              <w:rPr>
+                <w:rFonts w:eastAsia="Arial"/>
+              </w:rPr>
+              <w:t>1</w:t>
+            </w:r>
+          </w:p>
+        </w:tc>
+        <w:tc>
+          <w:tcPr>
+            <w:tcW w:w="2070" w:type="dxa"/>
+            <w:tcMar>
+              <w:top w:w="100" w:type="dxa"/>
+              <w:left w:w="108" w:type="dxa"/>
+              <w:bottom w:w="100" w:type="dxa"/>
+              <w:right w:w="108" w:type="dxa"/>
+            </w:tcMar>
+          </w:tcPr>
+          <w:p>
+            <w:pPr>
+              <w:contextualSpacing w:val="0"/>
+            </w:pPr>
+            <w:r>
+              <w:rPr>
+                <w:rFonts w:eastAsia="Arial"/>
+              </w:rPr>
+              <w:t>Solicitar información al proveedor</w:t>
+            </w:r>
+          </w:p>
+        </w:tc>
+        <w:tc>
+          <w:tcPr>
+            <w:tcW w:w="3690" w:type="dxa"/>
+            <w:tcMar>
+              <w:top w:w="100" w:type="dxa"/>
+              <w:left w:w="108" w:type="dxa"/>
+              <w:bottom w:w="100" w:type="dxa"/>
+              <w:right w:w="108" w:type="dxa"/>
+            </w:tcMar>
+          </w:tcPr>
+          <w:p>
+            <w:pPr>
+              <w:contextualSpacing w:val="0"/>
+            </w:pPr>
+            <w:r>
+              <w:t xml:space="preserve">Se realiza </w:t>
+            </w:r>
+            <w:r>
+              <w:t>cuando al administrador</w:t>
+            </w:r>
+            <w:r>
+              <w:t xml:space="preserve"> encuentra un proveedor de un local musical</w:t>
+            </w:r>
+          </w:p>
+        </w:tc>
+        <w:tc>
+          <w:tcPr>
+            <w:tcW w:w="1710" w:type="dxa"/>
+            <w:tcMar>
+              <w:top w:w="100" w:type="dxa"/>
+              <w:left w:w="108" w:type="dxa"/>
+              <w:bottom w:w="100" w:type="dxa"/>
+              <w:right w:w="108" w:type="dxa"/>
+            </w:tcMar>
+          </w:tcPr>
+          <w:p>
+            <w:pPr>
+              <w:contextualSpacing w:val="0"/>
+            </w:pPr>
+            <w:r>
+              <w:rPr>
+                <w:rFonts w:eastAsia="Arial"/>
+              </w:rPr>
+              <w:t>Administrador</w:t>
+            </w:r>
+          </w:p>
+        </w:tc>
+        <w:tc>
+          <w:tcPr>
+            <w:tcW w:w="1710" w:type="dxa"/>
+          </w:tcPr>
+          <w:p>
+            <w:pPr>
+              <w:rPr>
+                <w:rFonts w:eastAsia="Arial"/>
+              </w:rPr>
+            </w:pPr>
+            <w:r>
+              <w:rPr>
+                <w:rFonts w:eastAsia="Arial"/>
+              </w:rPr>
+              <w:t>Manual</w:t>
+            </w:r>
+          </w:p>
+        </w:tc>
+      </w:tr>
+      <w:tr>
+        <w:tc>
+          <w:tcPr>
+            <w:tcW w:w="720" w:type="dxa"/>
+            <w:tcMar>
+              <w:top w:w="100" w:type="dxa"/>
+              <w:left w:w="108" w:type="dxa"/>
+              <w:bottom w:w="100" w:type="dxa"/>
+              <w:right w:w="108" w:type="dxa"/>
+            </w:tcMar>
+          </w:tcPr>
+          <w:p>
+            <w:pPr>
+              <w:contextualSpacing w:val="0"/>
+              <w:jc w:val="center"/>
+            </w:pPr>
+            <w:r>
+              <w:rPr>
+                <w:rFonts w:eastAsia="Arial"/>
+              </w:rPr>
+              <w:t>2</w:t>
+            </w:r>
+          </w:p>
+        </w:tc>
+        <w:tc>
+          <w:tcPr>
+            <w:tcW w:w="2070" w:type="dxa"/>
+            <w:tcMar>
+              <w:top w:w="100" w:type="dxa"/>
+              <w:left w:w="108" w:type="dxa"/>
+              <w:bottom w:w="100" w:type="dxa"/>
+              <w:right w:w="108" w:type="dxa"/>
+            </w:tcMar>
+          </w:tcPr>
+          <w:p>
+            <w:pPr>
+              <w:contextualSpacing w:val="0"/>
+            </w:pPr>
+            <w:r>
+              <w:t>Enviar información</w:t>
+            </w:r>
+          </w:p>
+        </w:tc>
+        <w:tc>
+          <w:tcPr>
+            <w:tcW w:w="3690" w:type="dxa"/>
+            <w:tcMar>
+              <w:top w:w="100" w:type="dxa"/>
+              <w:left w:w="108" w:type="dxa"/>
+              <w:bottom w:w="100" w:type="dxa"/>
+              <w:right w:w="108" w:type="dxa"/>
+            </w:tcMar>
+          </w:tcPr>
+          <w:p>
+            <w:pPr>
+              <w:contextualSpacing w:val="0"/>
+            </w:pPr>
+            <w:r>
+              <w:t>El proveedor envía la información (Capacidad y disponibilidad) de su local</w:t>
+            </w:r>
+          </w:p>
+        </w:tc>
+        <w:tc>
+          <w:tcPr>
+            <w:tcW w:w="1710" w:type="dxa"/>
+            <w:tcMar>
+              <w:top w:w="100" w:type="dxa"/>
+              <w:left w:w="108" w:type="dxa"/>
+              <w:bottom w:w="100" w:type="dxa"/>
+              <w:right w:w="108" w:type="dxa"/>
+            </w:tcMar>
+          </w:tcPr>
+          <w:p>
+            <w:pPr>
+              <w:contextualSpacing w:val="0"/>
+            </w:pPr>
+            <w:r>
+              <w:rPr>
+                <w:rFonts w:eastAsia="Arial"/>
+              </w:rPr>
+              <w:t>Prov</w:t>
+            </w:r>
+            <w:r>
+              <w:rPr>
+                <w:rFonts w:eastAsia="Arial"/>
+              </w:rPr>
+              <w:t>e</w:t>
+            </w:r>
+            <w:r>
+              <w:rPr>
+                <w:rFonts w:eastAsia="Arial"/>
+              </w:rPr>
+              <w:t>edor</w:t>
+            </w:r>
+          </w:p>
+        </w:tc>
+        <w:tc>
+          <w:tcPr>
+            <w:tcW w:w="1710" w:type="dxa"/>
+          </w:tcPr>
+          <w:p>
+            <w:pPr>
+              <w:rPr>
+                <w:rFonts w:eastAsia="Arial"/>
+              </w:rPr>
+            </w:pPr>
+            <w:r>
+              <w:rPr>
+                <w:rFonts w:eastAsia="Arial"/>
+              </w:rPr>
+              <w:t>Manual</w:t>
+            </w:r>
+          </w:p>
+        </w:tc>
+      </w:tr>
+      <w:tr>
+        <w:tc>
+          <w:tcPr>
+            <w:tcW w:w="720" w:type="dxa"/>
+            <w:tcMar>
+              <w:top w:w="100" w:type="dxa"/>
+              <w:left w:w="108" w:type="dxa"/>
+              <w:bottom w:w="100" w:type="dxa"/>
+              <w:right w:w="108" w:type="dxa"/>
+            </w:tcMar>
+          </w:tcPr>
+          <w:p>
+            <w:pPr>
+              <w:contextualSpacing w:val="0"/>
+              <w:jc w:val="center"/>
+            </w:pPr>
+            <w:r>
+              <w:rPr>
+                <w:rFonts w:eastAsia="Arial"/>
+              </w:rPr>
+              <w:t>3</w:t>
+            </w:r>
+          </w:p>
+        </w:tc>
+        <w:tc>
+          <w:tcPr>
+            <w:tcW w:w="2070" w:type="dxa"/>
+            <w:tcMar>
+              <w:top w:w="100" w:type="dxa"/>
+              <w:left w:w="108" w:type="dxa"/>
+              <w:bottom w:w="100" w:type="dxa"/>
+              <w:right w:w="108" w:type="dxa"/>
+            </w:tcMar>
+          </w:tcPr>
+          <w:p>
+            <w:pPr>
+              <w:contextualSpacing w:val="0"/>
+            </w:pPr>
+            <w:r>
+              <w:t>Registrar Datos</w:t>
+            </w:r>
+          </w:p>
+        </w:tc>
+        <w:tc>
+          <w:tcPr>
+            <w:tcW w:w="3690" w:type="dxa"/>
+            <w:tcMar>
+              <w:top w:w="100" w:type="dxa"/>
+              <w:left w:w="108" w:type="dxa"/>
+              <w:bottom w:w="100" w:type="dxa"/>
+              <w:right w:w="108" w:type="dxa"/>
+            </w:tcMar>
+          </w:tcPr>
+          <w:p>
+            <w:pPr>
+              <w:contextualSpacing w:val="0"/>
+            </w:pPr>
+            <w:r>
+              <w:rPr>
+                <w:rFonts w:eastAsia="Arial"/>
+              </w:rPr>
+              <w:t>Se realiza cuando el Administrador solicita la fecha, la cantidad de horas y los instrumentos para la reserva</w:t>
+            </w:r>
+          </w:p>
+        </w:tc>
+        <w:tc>
+          <w:tcPr>
+            <w:tcW w:w="1710" w:type="dxa"/>
+            <w:tcMar>
+              <w:top w:w="100" w:type="dxa"/>
+              <w:left w:w="108" w:type="dxa"/>
+              <w:bottom w:w="100" w:type="dxa"/>
+              <w:right w:w="108" w:type="dxa"/>
+            </w:tcMar>
+          </w:tcPr>
+          <w:p>
+            <w:pPr>
+              <w:contextualSpacing w:val="0"/>
+            </w:pPr>
+            <w:r>
+              <w:rPr>
+                <w:rFonts w:eastAsia="Arial"/>
+              </w:rPr>
+              <w:t>Administrador</w:t>
+            </w:r>
+          </w:p>
+        </w:tc>
+        <w:tc>
+          <w:tcPr>
+            <w:tcW w:w="1710" w:type="dxa"/>
+          </w:tcPr>
+          <w:p>
+            <w:pPr>
+              <w:rPr>
+                <w:rFonts w:eastAsia="Arial"/>
+              </w:rPr>
+            </w:pPr>
+            <w:r>
+              <w:rPr>
+                <w:rFonts w:eastAsia="Arial"/>
+              </w:rPr>
+              <w:t>Manual</w:t>
+            </w:r>
+          </w:p>
+        </w:tc>
+      </w:tr>
+    </w:tbl>
+    <w:p>
+      <w:pPr>
+        <w:spacing w:after="120"/>
+        <w:jc w:val="both"/>
+      </w:pPr>
+    </w:p>
     <w:sectPr>
-      <w:headerReference w:type="default" r:id="rId9"/>
-      <w:footerReference w:type="default" r:id="rId10"/>
+      <w:headerReference w:type="default" r:id="rId10"/>
+      <w:footerReference w:type="default" r:id="rId11"/>
       <w:pgSz w:w="12240" w:h="15840"/>
-      <w:pgMar w:top="206" w:right="1440" w:bottom="851" w:left="1440" w:header="0" w:footer="0" w:gutter="0"/>
+      <w:pgMar w:top="284" w:right="1440" w:bottom="851" w:left="1440" w:header="0" w:footer="0" w:gutter="0"/>
       <w:pgNumType w:start="1"/>
       <w:cols w:space="720"/>
       <w:docGrid w:linePitch="272"/>
@@ -3213,7 +4316,7 @@
 <w:ftr xmlns:wpc="http://schemas.microsoft.com/office/word/2010/wordprocessingCanvas" xmlns:cx="http://schemas.microsoft.com/office/drawing/2014/chartex" xmlns:cx1="http://schemas.microsoft.com/office/drawing/2015/9/8/chartex" xmlns:cx2="http://schemas.microsoft.com/office/drawing/2015/10/21/chartex" xmlns:cx3="http://schemas.microsoft.com/office/drawing/2016/5/9/chartex" xmlns:cx4="http://schemas.microsoft.com/office/drawing/2016/5/10/chartex" xmlns:cx5="http://schemas.microsoft.com/office/drawing/2016/5/11/chartex" xmlns:cx6="http://schemas.microsoft.com/office/drawing/2016/5/12/chartex" xmlns:cx7="http://schemas.microsoft.com/office/drawing/2016/5/13/chartex" xmlns:cx8="http://schemas.microsoft.com/office/drawing/2016/5/14/chartex" xmlns:mc="http://schemas.openxmlformats.org/markup-compatibility/2006" xmlns:aink="http://schemas.microsoft.com/office/drawing/2016/ink" xmlns:am3d="http://schemas.microsoft.com/office/drawing/2017/model3d" xmlns:o="urn:schemas-microsoft-com:office:office" xmlns:r="http://schemas.openxmlformats.org/officeDocument/2006/relationships" xmlns:m="http://schemas.openxmlformats.org/officeDocument/2006/math" xmlns:v="urn:schemas-microsoft-com:vml" xmlns:wp14="http://schemas.microsoft.com/office/word/2010/wordprocessingDrawing" xmlns:wp="http://schemas.openxmlformats.org/drawingml/2006/wordprocessingDrawing" xmlns:w10="urn:schemas-microsoft-com:office:word" xmlns:w="http://schemas.openxmlformats.org/wordprocessingml/2006/main" xmlns:w14="http://schemas.microsoft.com/office/word/2010/wordml" xmlns:w15="http://schemas.microsoft.com/office/word/2012/wordml" xmlns:w16cid="http://schemas.microsoft.com/office/word/2016/wordml/cid" xmlns:w16se="http://schemas.microsoft.com/office/word/2015/wordml/symex" xmlns:wpg="http://schemas.microsoft.com/office/word/2010/wordprocessingGroup" xmlns:wpi="http://schemas.microsoft.com/office/word/2010/wordprocessingInk" xmlns:wne="http://schemas.microsoft.com/office/word/2006/wordml" xmlns:wps="http://schemas.microsoft.com/office/word/2010/wordprocessingShape" mc:Ignorable="w14 w15 w16se w16cid wp14">
   <w:p>
     <w:pPr>
-      <w:pStyle w:val="Footer"/>
+      <w:pStyle w:val="Piedepgina"/>
       <w:pBdr>
         <w:top w:val="thinThickSmallGap" w:sz="24" w:space="1" w:color="622423" w:themeColor="accent2" w:themeShade="7F"/>
       </w:pBdr>
@@ -3261,7 +4364,7 @@
         <w:noProof/>
         <w:lang w:val="es-ES"/>
       </w:rPr>
-      <w:t>6</w:t>
+      <w:t>8</w:t>
     </w:r>
     <w:r>
       <w:rPr>
@@ -3353,21 +4456,14 @@
           <w:r>
             <w:t xml:space="preserve">Proyecto: </w:t>
           </w:r>
-          <w:r>
-            <w:fldChar w:fldCharType="begin"/>
-          </w:r>
-          <w:r>
-            <w:instrText xml:space="preserve"> DOCPROPERTY  Project  \* MERGEFORMAT </w:instrText>
-          </w:r>
-          <w:r>
-            <w:fldChar w:fldCharType="separate"/>
-          </w:r>
-          <w:r>
-            <w:t>Sistema de Reserva de Locales Musicales</w:t>
-          </w:r>
-          <w:r>
-            <w:fldChar w:fldCharType="end"/>
-          </w:r>
+          <w:fldSimple w:instr=" DOCPROPERTY  Project  \* MERGEFORMAT ">
+            <w:r>
+              <w:t>Sistema</w:t>
+            </w:r>
+            <w:r>
+              <w:t xml:space="preserve"> de Locales Musicales</w:t>
+            </w:r>
+          </w:fldSimple>
         </w:p>
       </w:tc>
       <w:tc>
@@ -3394,21 +4490,11 @@
           <w:r>
             <w:t xml:space="preserve"> </w:t>
           </w:r>
-          <w:r>
-            <w:fldChar w:fldCharType="begin"/>
-          </w:r>
-          <w:r>
-            <w:instrText xml:space="preserve"> DOCPROPERTY  Version  \* MERGEFORMAT </w:instrText>
-          </w:r>
-          <w:r>
-            <w:fldChar w:fldCharType="separate"/>
-          </w:r>
-          <w:r>
-            <w:t>1.1</w:t>
-          </w:r>
-          <w:r>
-            <w:fldChar w:fldCharType="end"/>
-          </w:r>
+          <w:fldSimple w:instr=" DOCPROPERTY  Version  \* MERGEFORMAT ">
+            <w:r>
+              <w:t>1.1</w:t>
+            </w:r>
+          </w:fldSimple>
         </w:p>
       </w:tc>
     </w:tr>
@@ -3420,7 +4506,7 @@
         <w:sdtPr>
           <w:alias w:val="Title"/>
           <w:tag w:val=""/>
-          <w:id w:val="-123234655"/>
+          <w:id w:val="-1424180057"/>
           <w:placeholder>
             <w:docPart w:val="D5DFB8AA9A8949AD870C3488F890058B"/>
           </w:placeholder>
@@ -4696,7 +5782,7 @@
   <w:style w:type="paragraph" w:default="1" w:styleId="Normal">
     <w:name w:val="Normal"/>
   </w:style>
-  <w:style w:type="paragraph" w:styleId="Heading1">
+  <w:style w:type="paragraph" w:styleId="Ttulo1">
     <w:name w:val="heading 1"/>
     <w:basedOn w:val="Normal"/>
     <w:next w:val="Normal"/>
@@ -4713,7 +5799,7 @@
       <w:szCs w:val="48"/>
     </w:rPr>
   </w:style>
-  <w:style w:type="paragraph" w:styleId="Heading2">
+  <w:style w:type="paragraph" w:styleId="Ttulo2">
     <w:name w:val="heading 2"/>
     <w:basedOn w:val="Normal"/>
     <w:next w:val="Normal"/>
@@ -4730,7 +5816,7 @@
       <w:szCs w:val="36"/>
     </w:rPr>
   </w:style>
-  <w:style w:type="paragraph" w:styleId="Heading3">
+  <w:style w:type="paragraph" w:styleId="Ttulo3">
     <w:name w:val="heading 3"/>
     <w:basedOn w:val="Normal"/>
     <w:next w:val="Normal"/>
@@ -4747,7 +5833,7 @@
       <w:szCs w:val="28"/>
     </w:rPr>
   </w:style>
-  <w:style w:type="paragraph" w:styleId="Heading4">
+  <w:style w:type="paragraph" w:styleId="Ttulo4">
     <w:name w:val="heading 4"/>
     <w:basedOn w:val="Normal"/>
     <w:next w:val="Normal"/>
@@ -4763,7 +5849,7 @@
       <w:szCs w:val="24"/>
     </w:rPr>
   </w:style>
-  <w:style w:type="paragraph" w:styleId="Heading5">
+  <w:style w:type="paragraph" w:styleId="Ttulo5">
     <w:name w:val="heading 5"/>
     <w:basedOn w:val="Normal"/>
     <w:next w:val="Normal"/>
@@ -4779,7 +5865,7 @@
       <w:szCs w:val="22"/>
     </w:rPr>
   </w:style>
-  <w:style w:type="paragraph" w:styleId="Heading6">
+  <w:style w:type="paragraph" w:styleId="Ttulo6">
     <w:name w:val="heading 6"/>
     <w:basedOn w:val="Normal"/>
     <w:next w:val="Normal"/>
@@ -4793,13 +5879,13 @@
       <w:b/>
     </w:rPr>
   </w:style>
-  <w:style w:type="character" w:default="1" w:styleId="DefaultParagraphFont">
+  <w:style w:type="character" w:default="1" w:styleId="Fuentedeprrafopredeter">
     <w:name w:val="Default Paragraph Font"/>
     <w:uiPriority w:val="1"/>
     <w:semiHidden/>
     <w:unhideWhenUsed/>
   </w:style>
-  <w:style w:type="table" w:default="1" w:styleId="TableNormal">
+  <w:style w:type="table" w:default="1" w:styleId="Tablanormal">
     <w:name w:val="Normal Table"/>
     <w:uiPriority w:val="99"/>
     <w:semiHidden/>
@@ -4814,7 +5900,7 @@
       </w:tblCellMar>
     </w:tblPr>
   </w:style>
-  <w:style w:type="numbering" w:default="1" w:styleId="NoList">
+  <w:style w:type="numbering" w:default="1" w:styleId="Sinlista">
     <w:name w:val="No List"/>
     <w:uiPriority w:val="99"/>
     <w:semiHidden/>
@@ -4831,7 +5917,7 @@
       </w:tblCellMar>
     </w:tblPr>
   </w:style>
-  <w:style w:type="paragraph" w:styleId="Title">
+  <w:style w:type="paragraph" w:styleId="Ttulo">
     <w:name w:val="Title"/>
     <w:basedOn w:val="Normal"/>
     <w:next w:val="Normal"/>
@@ -4846,7 +5932,7 @@
       <w:szCs w:val="72"/>
     </w:rPr>
   </w:style>
-  <w:style w:type="paragraph" w:styleId="Subtitle">
+  <w:style w:type="paragraph" w:styleId="Subttulo">
     <w:name w:val="Subtitle"/>
     <w:basedOn w:val="Normal"/>
     <w:next w:val="Normal"/>
@@ -4923,10 +6009,10 @@
       <w:tblStyleColBandSize w:val="1"/>
     </w:tblPr>
   </w:style>
-  <w:style w:type="paragraph" w:styleId="Header">
+  <w:style w:type="paragraph" w:styleId="Encabezado">
     <w:name w:val="header"/>
     <w:basedOn w:val="Normal"/>
-    <w:link w:val="HeaderChar"/>
+    <w:link w:val="EncabezadoCar"/>
     <w:uiPriority w:val="99"/>
     <w:unhideWhenUsed/>
     <w:rsid w:val="006B5275"/>
@@ -4937,17 +6023,17 @@
       </w:tabs>
     </w:pPr>
   </w:style>
-  <w:style w:type="character" w:customStyle="1" w:styleId="HeaderChar">
-    <w:name w:val="Header Char"/>
-    <w:basedOn w:val="DefaultParagraphFont"/>
-    <w:link w:val="Header"/>
+  <w:style w:type="character" w:customStyle="1" w:styleId="EncabezadoCar">
+    <w:name w:val="Encabezado Car"/>
+    <w:basedOn w:val="Fuentedeprrafopredeter"/>
+    <w:link w:val="Encabezado"/>
     <w:uiPriority w:val="99"/>
     <w:rsid w:val="006B5275"/>
   </w:style>
-  <w:style w:type="paragraph" w:styleId="Footer">
+  <w:style w:type="paragraph" w:styleId="Piedepgina">
     <w:name w:val="footer"/>
     <w:basedOn w:val="Normal"/>
-    <w:link w:val="FooterChar"/>
+    <w:link w:val="PiedepginaCar"/>
     <w:uiPriority w:val="99"/>
     <w:unhideWhenUsed/>
     <w:rsid w:val="006B5275"/>
@@ -4958,17 +6044,17 @@
       </w:tabs>
     </w:pPr>
   </w:style>
-  <w:style w:type="character" w:customStyle="1" w:styleId="FooterChar">
-    <w:name w:val="Footer Char"/>
-    <w:basedOn w:val="DefaultParagraphFont"/>
-    <w:link w:val="Footer"/>
+  <w:style w:type="character" w:customStyle="1" w:styleId="PiedepginaCar">
+    <w:name w:val="Pie de página Car"/>
+    <w:basedOn w:val="Fuentedeprrafopredeter"/>
+    <w:link w:val="Piedepgina"/>
     <w:uiPriority w:val="99"/>
     <w:rsid w:val="006B5275"/>
   </w:style>
-  <w:style w:type="paragraph" w:styleId="BalloonText">
+  <w:style w:type="paragraph" w:styleId="Textodeglobo">
     <w:name w:val="Balloon Text"/>
     <w:basedOn w:val="Normal"/>
-    <w:link w:val="BalloonTextChar"/>
+    <w:link w:val="TextodegloboCar"/>
     <w:uiPriority w:val="99"/>
     <w:semiHidden/>
     <w:unhideWhenUsed/>
@@ -4979,10 +6065,10 @@
       <w:szCs w:val="16"/>
     </w:rPr>
   </w:style>
-  <w:style w:type="character" w:customStyle="1" w:styleId="BalloonTextChar">
-    <w:name w:val="Balloon Text Char"/>
-    <w:basedOn w:val="DefaultParagraphFont"/>
-    <w:link w:val="BalloonText"/>
+  <w:style w:type="character" w:customStyle="1" w:styleId="TextodegloboCar">
+    <w:name w:val="Texto de globo Car"/>
+    <w:basedOn w:val="Fuentedeprrafopredeter"/>
+    <w:link w:val="Textodeglobo"/>
     <w:uiPriority w:val="99"/>
     <w:semiHidden/>
     <w:rsid w:val="00601D39"/>
@@ -4992,9 +6078,9 @@
       <w:szCs w:val="16"/>
     </w:rPr>
   </w:style>
-  <w:style w:type="character" w:styleId="SubtleReference">
+  <w:style w:type="character" w:styleId="Referenciasutil">
     <w:name w:val="Subtle Reference"/>
-    <w:basedOn w:val="DefaultParagraphFont"/>
+    <w:basedOn w:val="Fuentedeprrafopredeter"/>
     <w:uiPriority w:val="31"/>
     <w:qFormat/>
     <w:rsid w:val="006554C9"/>
@@ -5003,7 +6089,7 @@
       <w:color w:val="5A5A5A" w:themeColor="text1" w:themeTint="A5"/>
     </w:rPr>
   </w:style>
-  <w:style w:type="paragraph" w:styleId="ListParagraph">
+  <w:style w:type="paragraph" w:styleId="Prrafodelista">
     <w:name w:val="List Paragraph"/>
     <w:basedOn w:val="Normal"/>
     <w:uiPriority w:val="34"/>
@@ -5014,9 +6100,9 @@
       <w:contextualSpacing/>
     </w:pPr>
   </w:style>
-  <w:style w:type="paragraph" w:styleId="TOCHeading">
+  <w:style w:type="paragraph" w:styleId="TtuloTDC">
     <w:name w:val="TOC Heading"/>
-    <w:basedOn w:val="Heading1"/>
+    <w:basedOn w:val="Ttulo1"/>
     <w:next w:val="Normal"/>
     <w:uiPriority w:val="39"/>
     <w:unhideWhenUsed/>
@@ -5036,7 +6122,7 @@
       <w:lang w:val="en-US" w:eastAsia="en-US"/>
     </w:rPr>
   </w:style>
-  <w:style w:type="paragraph" w:styleId="TOC1">
+  <w:style w:type="paragraph" w:styleId="TDC1">
     <w:name w:val="toc 1"/>
     <w:basedOn w:val="Normal"/>
     <w:next w:val="Normal"/>
@@ -5048,7 +6134,7 @@
       <w:spacing w:after="100"/>
     </w:pPr>
   </w:style>
-  <w:style w:type="paragraph" w:styleId="TOC2">
+  <w:style w:type="paragraph" w:styleId="TDC2">
     <w:name w:val="toc 2"/>
     <w:basedOn w:val="Normal"/>
     <w:next w:val="Normal"/>
@@ -5061,9 +6147,9 @@
       <w:ind w:left="200"/>
     </w:pPr>
   </w:style>
-  <w:style w:type="character" w:styleId="Hyperlink">
+  <w:style w:type="character" w:styleId="Hipervnculo">
     <w:name w:val="Hyperlink"/>
-    <w:basedOn w:val="DefaultParagraphFont"/>
+    <w:basedOn w:val="Fuentedeprrafopredeter"/>
     <w:uiPriority w:val="99"/>
     <w:unhideWhenUsed/>
     <w:rsid w:val="005968BA"/>
@@ -5072,7 +6158,7 @@
       <w:u w:val="single"/>
     </w:rPr>
   </w:style>
-  <w:style w:type="paragraph" w:styleId="TOC3">
+  <w:style w:type="paragraph" w:styleId="TDC3">
     <w:name w:val="toc 3"/>
     <w:basedOn w:val="Normal"/>
     <w:next w:val="Normal"/>
@@ -5093,9 +6179,9 @@
       <w:lang w:val="en-US" w:eastAsia="en-US"/>
     </w:rPr>
   </w:style>
-  <w:style w:type="character" w:styleId="PlaceholderText">
+  <w:style w:type="character" w:styleId="Textodelmarcadordeposicin">
     <w:name w:val="Placeholder Text"/>
-    <w:basedOn w:val="DefaultParagraphFont"/>
+    <w:basedOn w:val="Fuentedeprrafopredeter"/>
     <w:uiPriority w:val="99"/>
     <w:semiHidden/>
     <w:rsid w:val="009A51BB"/>
@@ -5103,9 +6189,9 @@
       <w:color w:val="808080"/>
     </w:rPr>
   </w:style>
-  <w:style w:type="table" w:styleId="TableGrid">
+  <w:style w:type="table" w:styleId="Tablaconcuadrcula">
     <w:name w:val="Table Grid"/>
-    <w:basedOn w:val="TableNormal"/>
+    <w:basedOn w:val="Tablanormal"/>
     <w:uiPriority w:val="59"/>
     <w:unhideWhenUsed/>
     <w:rsid w:val="001F38CF"/>
@@ -5145,7 +6231,7 @@
         <w:p>
           <w:r>
             <w:rPr>
-              <w:rStyle w:val="PlaceholderText"/>
+              <w:rStyle w:val="Textodelmarcadordeposicin"/>
             </w:rPr>
             <w:t>[Title]</w:t>
           </w:r>
@@ -5171,7 +6257,7 @@
         <w:p>
           <w:r>
             <w:rPr>
-              <w:rStyle w:val="PlaceholderText"/>
+              <w:rStyle w:val="Textodelmarcadordeposicin"/>
             </w:rPr>
             <w:t>[Title]</w:t>
           </w:r>
@@ -5197,7 +6283,7 @@
         <w:p>
           <w:r>
             <w:rPr>
-              <w:rStyle w:val="PlaceholderText"/>
+              <w:rStyle w:val="Textodelmarcadordeposicin"/>
             </w:rPr>
             <w:t>[Title]</w:t>
           </w:r>
@@ -5215,14 +6301,14 @@
     <w:charset w:val="00"/>
     <w:family w:val="swiss"/>
     <w:pitch w:val="variable"/>
-    <w:sig w:usb0="E0002AFF" w:usb1="C0007843" w:usb2="00000009" w:usb3="00000000" w:csb0="000001FF" w:csb1="00000000"/>
+    <w:sig w:usb0="E0002EFF" w:usb1="C0007843" w:usb2="00000009" w:usb3="00000000" w:csb0="000001FF" w:csb1="00000000"/>
   </w:font>
   <w:font w:name="Times New Roman">
     <w:panose1 w:val="02020603050405020304"/>
     <w:charset w:val="00"/>
     <w:family w:val="roman"/>
     <w:pitch w:val="variable"/>
-    <w:sig w:usb0="E0002AFF" w:usb1="C0007841" w:usb2="00000009" w:usb3="00000000" w:csb0="000001FF" w:csb1="00000000"/>
+    <w:sig w:usb0="E0002EFF" w:usb1="C000785B" w:usb2="00000009" w:usb3="00000000" w:csb0="000001FF" w:csb1="00000000"/>
   </w:font>
   <w:font w:name="Georgia">
     <w:panose1 w:val="02040502050405020303"/>
@@ -5250,14 +6336,14 @@
     <w:charset w:val="00"/>
     <w:family w:val="swiss"/>
     <w:pitch w:val="variable"/>
-    <w:sig w:usb0="E00002FF" w:usb1="4000ACFF" w:usb2="00000001" w:usb3="00000000" w:csb0="0000019F" w:csb1="00000000"/>
+    <w:sig w:usb0="E0002AFF" w:usb1="C000247B" w:usb2="00000009" w:usb3="00000000" w:csb0="000001FF" w:csb1="00000000"/>
   </w:font>
   <w:font w:name="Calibri Light">
     <w:panose1 w:val="020F0302020204030204"/>
     <w:charset w:val="00"/>
     <w:family w:val="swiss"/>
     <w:pitch w:val="variable"/>
-    <w:sig w:usb0="A00002EF" w:usb1="4000207B" w:usb2="00000000" w:usb3="00000000" w:csb0="0000019F" w:csb1="00000000"/>
+    <w:sig w:usb0="E0002AFF" w:usb1="C000247B" w:usb2="00000009" w:usb3="00000000" w:csb0="000001FF" w:csb1="00000000"/>
   </w:font>
 </w:fonts>
 </file>
@@ -5279,6 +6365,7 @@
   <w:rsids>
     <w:rsidRoot w:val="00EB2CC5"/>
     <w:rsid w:val="000316B6"/>
+    <w:rsid w:val="00182AD7"/>
     <w:rsid w:val="00335452"/>
     <w:rsid w:val="006A4A9E"/>
     <w:rsid w:val="007C42A3"/>
@@ -5301,7 +6388,7 @@
   <w:themeFontLang w:val="es-PE"/>
   <w:clrSchemeMapping w:bg1="light1" w:t1="dark1" w:bg2="light2" w:t2="dark2" w:accent1="accent1" w:accent2="accent2" w:accent3="accent3" w:accent4="accent4" w:accent5="accent5" w:accent6="accent6" w:hyperlink="hyperlink" w:followedHyperlink="followedHyperlink"/>
   <w:decimalSymbol w:val="."/>
-  <w:listSeparator w:val=","/>
+  <w:listSeparator w:val=";"/>
   <w15:chartTrackingRefBased/>
 </w:settings>
 </file>
@@ -5704,13 +6791,13 @@
     <w:name w:val="Normal"/>
     <w:qFormat/>
   </w:style>
-  <w:style w:type="character" w:default="1" w:styleId="DefaultParagraphFont">
+  <w:style w:type="character" w:default="1" w:styleId="Fuentedeprrafopredeter">
     <w:name w:val="Default Paragraph Font"/>
     <w:uiPriority w:val="1"/>
     <w:semiHidden/>
     <w:unhideWhenUsed/>
   </w:style>
-  <w:style w:type="table" w:default="1" w:styleId="TableNormal">
+  <w:style w:type="table" w:default="1" w:styleId="Tablanormal">
     <w:name w:val="Normal Table"/>
     <w:uiPriority w:val="99"/>
     <w:semiHidden/>
@@ -5725,7 +6812,7 @@
       </w:tblCellMar>
     </w:tblPr>
   </w:style>
-  <w:style w:type="numbering" w:default="1" w:styleId="NoList">
+  <w:style w:type="numbering" w:default="1" w:styleId="Sinlista">
     <w:name w:val="No List"/>
     <w:uiPriority w:val="99"/>
     <w:semiHidden/>
@@ -5743,9 +6830,9 @@
     <w:name w:val="D5D298C70678470A89878069E52FA1DB"/>
     <w:rsid w:val="00EB2CC5"/>
   </w:style>
-  <w:style w:type="character" w:styleId="PlaceholderText">
+  <w:style w:type="character" w:styleId="Textodelmarcadordeposicin">
     <w:name w:val="Placeholder Text"/>
-    <w:basedOn w:val="DefaultParagraphFont"/>
+    <w:basedOn w:val="Fuentedeprrafopredeter"/>
     <w:uiPriority w:val="99"/>
     <w:semiHidden/>
     <w:rsid w:val="00EB2CC5"/>
@@ -6053,7 +7140,7 @@
 </file>
 
 <file path=customXml/itemProps1.xml><?xml version="1.0" encoding="utf-8"?>
-<ds:datastoreItem xmlns:ds="http://schemas.openxmlformats.org/officeDocument/2006/customXml" ds:itemID="{F4A8DCAD-E33A-4241-B9E7-325EC252323D}">
+<ds:datastoreItem xmlns:ds="http://schemas.openxmlformats.org/officeDocument/2006/customXml" ds:itemID="{3A679967-1D5C-4714-B4F6-B47CBA3220E2}">
   <ds:schemaRefs>
     <ds:schemaRef ds:uri="http://schemas.openxmlformats.org/officeDocument/2006/bibliography"/>
   </ds:schemaRefs>

</xml_diff>

<commit_message>
Correcion subtitulo 3 en Documento de Negocio de SLM
</commit_message>
<xml_diff>
--- a/Desarrollo/SLM/Documentos/SLM_DN.docx
+++ b/Desarrollo/SLM/Documentos/SLM_DN.docx
@@ -7,6 +7,7 @@
       <w:pPr>
         <w:jc w:val="right"/>
       </w:pPr>
+      <w:bookmarkStart w:id="0" w:name="_Hlk494410038"/>
     </w:p>
     <w:p>
       <w:pPr>
@@ -68,8 +69,8 @@
         </w:rPr>
         <w:br/>
       </w:r>
-      <w:bookmarkStart w:id="0" w:name="h.gjdgxs" w:colFirst="0" w:colLast="0"/>
-      <w:bookmarkEnd w:id="0"/>
+      <w:bookmarkStart w:id="1" w:name="h.gjdgxs" w:colFirst="0" w:colLast="0"/>
+      <w:bookmarkEnd w:id="1"/>
       <w:r>
         <w:rPr>
           <w:rFonts w:eastAsia="Arial"/>
@@ -961,7 +962,7 @@
       <w:sdtContent>
         <w:p>
           <w:pPr>
-            <w:pStyle w:val="TtuloTDC"/>
+            <w:pStyle w:val="TOCHeading"/>
             <w:rPr>
               <w:rFonts w:ascii="Times New Roman" w:hAnsi="Times New Roman" w:cs="Times New Roman"/>
               <w:color w:val="auto"/>
@@ -1002,7 +1003,7 @@
         </w:p>
         <w:p>
           <w:pPr>
-            <w:pStyle w:val="TDC1"/>
+            <w:pStyle w:val="TOC1"/>
             <w:tabs>
               <w:tab w:val="right" w:leader="dot" w:pos="9350"/>
             </w:tabs>
@@ -1022,7 +1023,7 @@
           <w:hyperlink w:anchor="_Toc493000109" w:history="1">
             <w:r>
               <w:rPr>
-                <w:rStyle w:val="Hipervnculo"/>
+                <w:rStyle w:val="Hyperlink"/>
                 <w:rFonts w:eastAsia="Arial"/>
                 <w:noProof/>
               </w:rPr>
@@ -1080,7 +1081,7 @@
         </w:p>
         <w:p>
           <w:pPr>
-            <w:pStyle w:val="TDC2"/>
+            <w:pStyle w:val="TOC2"/>
             <w:tabs>
               <w:tab w:val="left" w:pos="660"/>
               <w:tab w:val="right" w:leader="dot" w:pos="9350"/>
@@ -1092,7 +1093,7 @@
           <w:hyperlink w:anchor="_Toc493000110" w:history="1">
             <w:r>
               <w:rPr>
-                <w:rStyle w:val="Hipervnculo"/>
+                <w:rStyle w:val="Hyperlink"/>
                 <w:rFonts w:eastAsia="Arial"/>
                 <w:noProof/>
               </w:rPr>
@@ -1106,7 +1107,7 @@
             </w:r>
             <w:r>
               <w:rPr>
-                <w:rStyle w:val="Hipervnculo"/>
+                <w:rStyle w:val="Hyperlink"/>
                 <w:rFonts w:eastAsia="Arial"/>
                 <w:noProof/>
               </w:rPr>
@@ -1164,7 +1165,7 @@
         </w:p>
         <w:p>
           <w:pPr>
-            <w:pStyle w:val="TDC2"/>
+            <w:pStyle w:val="TOC2"/>
             <w:tabs>
               <w:tab w:val="left" w:pos="660"/>
               <w:tab w:val="right" w:leader="dot" w:pos="9350"/>
@@ -1176,7 +1177,7 @@
           <w:hyperlink w:anchor="_Toc493000111" w:history="1">
             <w:r>
               <w:rPr>
-                <w:rStyle w:val="Hipervnculo"/>
+                <w:rStyle w:val="Hyperlink"/>
                 <w:rFonts w:eastAsia="Arial"/>
                 <w:noProof/>
               </w:rPr>
@@ -1190,7 +1191,7 @@
             </w:r>
             <w:r>
               <w:rPr>
-                <w:rStyle w:val="Hipervnculo"/>
+                <w:rStyle w:val="Hyperlink"/>
                 <w:rFonts w:eastAsia="Arial"/>
                 <w:noProof/>
               </w:rPr>
@@ -1248,7 +1249,7 @@
         </w:p>
         <w:p>
           <w:pPr>
-            <w:pStyle w:val="TDC2"/>
+            <w:pStyle w:val="TOC2"/>
             <w:tabs>
               <w:tab w:val="left" w:pos="660"/>
               <w:tab w:val="right" w:leader="dot" w:pos="9350"/>
@@ -1260,7 +1261,7 @@
           <w:hyperlink w:anchor="_Toc493000112" w:history="1">
             <w:r>
               <w:rPr>
-                <w:rStyle w:val="Hipervnculo"/>
+                <w:rStyle w:val="Hyperlink"/>
                 <w:rFonts w:eastAsia="Arial"/>
                 <w:noProof/>
               </w:rPr>
@@ -1274,7 +1275,7 @@
             </w:r>
             <w:r>
               <w:rPr>
-                <w:rStyle w:val="Hipervnculo"/>
+                <w:rStyle w:val="Hyperlink"/>
                 <w:rFonts w:eastAsia="Arial"/>
                 <w:noProof/>
               </w:rPr>
@@ -1332,7 +1333,7 @@
         </w:p>
         <w:p>
           <w:pPr>
-            <w:pStyle w:val="TDC2"/>
+            <w:pStyle w:val="TOC2"/>
             <w:tabs>
               <w:tab w:val="left" w:pos="660"/>
               <w:tab w:val="right" w:leader="dot" w:pos="9350"/>
@@ -1344,7 +1345,7 @@
           <w:hyperlink w:anchor="_Toc493000113" w:history="1">
             <w:r>
               <w:rPr>
-                <w:rStyle w:val="Hipervnculo"/>
+                <w:rStyle w:val="Hyperlink"/>
                 <w:noProof/>
               </w:rPr>
               <w:t>4.</w:t>
@@ -1357,7 +1358,7 @@
             </w:r>
             <w:r>
               <w:rPr>
-                <w:rStyle w:val="Hipervnculo"/>
+                <w:rStyle w:val="Hyperlink"/>
                 <w:rFonts w:eastAsia="Arial"/>
                 <w:noProof/>
               </w:rPr>
@@ -1454,11 +1455,11 @@
         <w:br w:type="page"/>
       </w:r>
     </w:p>
-    <w:bookmarkStart w:id="1" w:name="h.30j0zll" w:colFirst="0" w:colLast="0"/>
-    <w:bookmarkEnd w:id="1"/>
-    <w:p>
-      <w:pPr>
-        <w:pStyle w:val="Ttulo1"/>
+    <w:bookmarkStart w:id="2" w:name="h.30j0zll" w:colFirst="0" w:colLast="0"/>
+    <w:bookmarkEnd w:id="2"/>
+    <w:p>
+      <w:pPr>
+        <w:pStyle w:val="Heading1"/>
       </w:pPr>
       <w:sdt>
         <w:sdtPr>
@@ -1487,7 +1488,7 @@
     </w:p>
     <w:p>
       <w:pPr>
-        <w:pStyle w:val="Ttulo2"/>
+        <w:pStyle w:val="Heading2"/>
         <w:numPr>
           <w:ilvl w:val="0"/>
           <w:numId w:val="7"/>
@@ -1496,9 +1497,9 @@
           <w:rFonts w:eastAsia="Arial"/>
         </w:rPr>
       </w:pPr>
-      <w:bookmarkStart w:id="2" w:name="h.1fob9te" w:colFirst="0" w:colLast="0"/>
-      <w:bookmarkStart w:id="3" w:name="_Toc493000110"/>
-      <w:bookmarkEnd w:id="2"/>
+      <w:bookmarkStart w:id="3" w:name="h.1fob9te" w:colFirst="0" w:colLast="0"/>
+      <w:bookmarkStart w:id="4" w:name="_Toc493000110"/>
+      <w:bookmarkEnd w:id="3"/>
       <w:r>
         <w:rPr>
           <w:rFonts w:eastAsia="Arial"/>
@@ -1511,7 +1512,7 @@
         </w:rPr>
         <w:t>n</w:t>
       </w:r>
-      <w:bookmarkEnd w:id="3"/>
+      <w:bookmarkEnd w:id="4"/>
     </w:p>
     <w:p>
       <w:pPr>
@@ -1555,7 +1556,7 @@
     </w:p>
     <w:p>
       <w:pPr>
-        <w:pStyle w:val="Ttulo3"/>
+        <w:pStyle w:val="Heading3"/>
         <w:numPr>
           <w:ilvl w:val="1"/>
           <w:numId w:val="7"/>
@@ -1564,14 +1565,14 @@
           <w:rFonts w:eastAsia="Arial"/>
         </w:rPr>
       </w:pPr>
-      <w:bookmarkStart w:id="4" w:name="_Toc493000111"/>
+      <w:bookmarkStart w:id="5" w:name="_Toc493000111"/>
       <w:r>
         <w:rPr>
           <w:rFonts w:eastAsia="Arial"/>
         </w:rPr>
         <w:t>Propósito</w:t>
       </w:r>
-      <w:bookmarkEnd w:id="4"/>
+      <w:bookmarkEnd w:id="5"/>
     </w:p>
     <w:p>
       <w:pPr>
@@ -1610,7 +1611,7 @@
     </w:p>
     <w:p>
       <w:pPr>
-        <w:pStyle w:val="Ttulo3"/>
+        <w:pStyle w:val="Heading3"/>
         <w:numPr>
           <w:ilvl w:val="1"/>
           <w:numId w:val="7"/>
@@ -1619,7 +1620,7 @@
           <w:rFonts w:eastAsia="Arial"/>
         </w:rPr>
       </w:pPr>
-      <w:bookmarkStart w:id="5" w:name="_Toc493000112"/>
+      <w:bookmarkStart w:id="6" w:name="_Toc493000112"/>
       <w:r>
         <w:rPr>
           <w:rFonts w:eastAsia="Arial"/>
@@ -1632,7 +1633,7 @@
         </w:rPr>
         <w:t>s</w:t>
       </w:r>
-      <w:bookmarkEnd w:id="5"/>
+      <w:bookmarkEnd w:id="6"/>
     </w:p>
     <w:p>
       <w:pPr>
@@ -1660,7 +1661,7 @@
     </w:p>
     <w:p>
       <w:pPr>
-        <w:pStyle w:val="Ttulo2"/>
+        <w:pStyle w:val="Heading2"/>
         <w:numPr>
           <w:ilvl w:val="0"/>
           <w:numId w:val="7"/>
@@ -1684,7 +1685,7 @@
     </w:p>
     <w:p>
       <w:pPr>
-        <w:pStyle w:val="Ttulo3"/>
+        <w:pStyle w:val="Heading3"/>
         <w:rPr>
           <w:rFonts w:eastAsia="Arial"/>
           <w:sz w:val="22"/>
@@ -1707,7 +1708,7 @@
     </w:p>
     <w:tbl>
       <w:tblPr>
-        <w:tblStyle w:val="Tablaconcuadrcula"/>
+        <w:tblStyle w:val="TableGrid"/>
         <w:tblW w:w="0" w:type="auto"/>
         <w:jc w:val="center"/>
         <w:tblLook w:val="04A0" w:firstRow="1" w:lastRow="0" w:firstColumn="1" w:lastColumn="0" w:noHBand="0" w:noVBand="1"/>
@@ -1927,15 +1928,15 @@
     <w:p/>
     <w:p>
       <w:pPr>
-        <w:pStyle w:val="Ttulo3"/>
-        <w:rPr>
-          <w:rFonts w:eastAsia="Arial"/>
-        </w:rPr>
-      </w:pPr>
-      <w:bookmarkStart w:id="6" w:name="h.4d34og8" w:colFirst="0" w:colLast="0"/>
-      <w:bookmarkStart w:id="7" w:name="h.2s8eyo1" w:colFirst="0" w:colLast="0"/>
-      <w:bookmarkEnd w:id="6"/>
+        <w:pStyle w:val="Heading3"/>
+        <w:rPr>
+          <w:rFonts w:eastAsia="Arial"/>
+        </w:rPr>
+      </w:pPr>
+      <w:bookmarkStart w:id="7" w:name="h.4d34og8" w:colFirst="0" w:colLast="0"/>
+      <w:bookmarkStart w:id="8" w:name="h.2s8eyo1" w:colFirst="0" w:colLast="0"/>
       <w:bookmarkEnd w:id="7"/>
+      <w:bookmarkEnd w:id="8"/>
       <w:r>
         <w:rPr>
           <w:rFonts w:eastAsia="Arial"/>
@@ -2029,7 +2030,7 @@
     </w:p>
     <w:p>
       <w:pPr>
-        <w:pStyle w:val="Ttulo3"/>
+        <w:pStyle w:val="Heading3"/>
       </w:pPr>
       <w:r>
         <w:rPr>
@@ -3197,7 +3198,26 @@
     </w:p>
     <w:p>
       <w:pPr>
-        <w:pStyle w:val="Ttulo3"/>
+        <w:pStyle w:val="Heading2"/>
+        <w:numPr>
+          <w:ilvl w:val="0"/>
+          <w:numId w:val="7"/>
+        </w:numPr>
+        <w:rPr>
+          <w:rFonts w:eastAsia="Arial"/>
+        </w:rPr>
+      </w:pPr>
+      <w:r>
+        <w:rPr>
+          <w:rFonts w:eastAsia="Arial"/>
+        </w:rPr>
+        <w:lastRenderedPageBreak/>
+        <w:t>Registro Proveedor</w:t>
+      </w:r>
+    </w:p>
+    <w:p>
+      <w:pPr>
+        <w:pStyle w:val="Heading3"/>
         <w:rPr>
           <w:rFonts w:eastAsia="Arial"/>
           <w:sz w:val="22"/>
@@ -3208,7 +3228,6 @@
           <w:rFonts w:eastAsia="Arial"/>
           <w:sz w:val="22"/>
         </w:rPr>
-        <w:lastRenderedPageBreak/>
         <w:t>Ficha de Proceso</w:t>
       </w:r>
     </w:p>
@@ -3221,7 +3240,7 @@
     </w:p>
     <w:tbl>
       <w:tblPr>
-        <w:tblStyle w:val="Tablaconcuadrcula"/>
+        <w:tblStyle w:val="TableGrid"/>
         <w:tblW w:w="0" w:type="auto"/>
         <w:jc w:val="center"/>
         <w:tblLook w:val="04A0" w:firstRow="1" w:lastRow="0" w:firstColumn="1" w:lastColumn="0" w:noHBand="0" w:noVBand="1"/>
@@ -3421,8 +3440,6 @@
               </w:rPr>
               <w:t xml:space="preserve">Este proceso se da cada vez que el administrador encuentra un nuevo local musical </w:t>
             </w:r>
-            <w:bookmarkStart w:id="8" w:name="_GoBack"/>
-            <w:bookmarkEnd w:id="8"/>
           </w:p>
         </w:tc>
       </w:tr>
@@ -3604,7 +3621,7 @@
     </w:p>
     <w:p>
       <w:pPr>
-        <w:pStyle w:val="Ttulo3"/>
+        <w:pStyle w:val="Heading3"/>
         <w:rPr>
           <w:rFonts w:eastAsia="Arial"/>
         </w:rPr>
@@ -3780,7 +3797,7 @@
     </w:p>
     <w:p>
       <w:pPr>
-        <w:pStyle w:val="Ttulo3"/>
+        <w:pStyle w:val="Heading3"/>
       </w:pPr>
       <w:r>
         <w:rPr>
@@ -4279,6 +4296,9 @@
         <w:spacing w:after="120"/>
         <w:jc w:val="both"/>
       </w:pPr>
+      <w:bookmarkStart w:id="9" w:name="_GoBack"/>
+      <w:bookmarkEnd w:id="0"/>
+      <w:bookmarkEnd w:id="9"/>
     </w:p>
     <w:sectPr>
       <w:headerReference w:type="default" r:id="rId10"/>
@@ -4316,7 +4336,7 @@
 <w:ftr xmlns:wpc="http://schemas.microsoft.com/office/word/2010/wordprocessingCanvas" xmlns:cx="http://schemas.microsoft.com/office/drawing/2014/chartex" xmlns:cx1="http://schemas.microsoft.com/office/drawing/2015/9/8/chartex" xmlns:cx2="http://schemas.microsoft.com/office/drawing/2015/10/21/chartex" xmlns:cx3="http://schemas.microsoft.com/office/drawing/2016/5/9/chartex" xmlns:cx4="http://schemas.microsoft.com/office/drawing/2016/5/10/chartex" xmlns:cx5="http://schemas.microsoft.com/office/drawing/2016/5/11/chartex" xmlns:cx6="http://schemas.microsoft.com/office/drawing/2016/5/12/chartex" xmlns:cx7="http://schemas.microsoft.com/office/drawing/2016/5/13/chartex" xmlns:cx8="http://schemas.microsoft.com/office/drawing/2016/5/14/chartex" xmlns:mc="http://schemas.openxmlformats.org/markup-compatibility/2006" xmlns:aink="http://schemas.microsoft.com/office/drawing/2016/ink" xmlns:am3d="http://schemas.microsoft.com/office/drawing/2017/model3d" xmlns:o="urn:schemas-microsoft-com:office:office" xmlns:r="http://schemas.openxmlformats.org/officeDocument/2006/relationships" xmlns:m="http://schemas.openxmlformats.org/officeDocument/2006/math" xmlns:v="urn:schemas-microsoft-com:vml" xmlns:wp14="http://schemas.microsoft.com/office/word/2010/wordprocessingDrawing" xmlns:wp="http://schemas.openxmlformats.org/drawingml/2006/wordprocessingDrawing" xmlns:w10="urn:schemas-microsoft-com:office:word" xmlns:w="http://schemas.openxmlformats.org/wordprocessingml/2006/main" xmlns:w14="http://schemas.microsoft.com/office/word/2010/wordml" xmlns:w15="http://schemas.microsoft.com/office/word/2012/wordml" xmlns:w16cid="http://schemas.microsoft.com/office/word/2016/wordml/cid" xmlns:w16se="http://schemas.microsoft.com/office/word/2015/wordml/symex" xmlns:wpg="http://schemas.microsoft.com/office/word/2010/wordprocessingGroup" xmlns:wpi="http://schemas.microsoft.com/office/word/2010/wordprocessingInk" xmlns:wne="http://schemas.microsoft.com/office/word/2006/wordml" xmlns:wps="http://schemas.microsoft.com/office/word/2010/wordprocessingShape" mc:Ignorable="w14 w15 w16se w16cid wp14">
   <w:p>
     <w:pPr>
-      <w:pStyle w:val="Piedepgina"/>
+      <w:pStyle w:val="Footer"/>
       <w:pBdr>
         <w:top w:val="thinThickSmallGap" w:sz="24" w:space="1" w:color="622423" w:themeColor="accent2" w:themeShade="7F"/>
       </w:pBdr>
@@ -4364,7 +4384,7 @@
         <w:noProof/>
         <w:lang w:val="es-ES"/>
       </w:rPr>
-      <w:t>8</w:t>
+      <w:t>9</w:t>
     </w:r>
     <w:r>
       <w:rPr>
@@ -4456,14 +4476,24 @@
           <w:r>
             <w:t xml:space="preserve">Proyecto: </w:t>
           </w:r>
-          <w:fldSimple w:instr=" DOCPROPERTY  Project  \* MERGEFORMAT ">
-            <w:r>
-              <w:t>Sistema</w:t>
-            </w:r>
-            <w:r>
-              <w:t xml:space="preserve"> de Locales Musicales</w:t>
-            </w:r>
-          </w:fldSimple>
+          <w:r>
+            <w:fldChar w:fldCharType="begin"/>
+          </w:r>
+          <w:r>
+            <w:instrText xml:space="preserve"> DOCPROPERTY  Project  \* MERGEFORMAT </w:instrText>
+          </w:r>
+          <w:r>
+            <w:fldChar w:fldCharType="separate"/>
+          </w:r>
+          <w:r>
+            <w:t>Sistema</w:t>
+          </w:r>
+          <w:r>
+            <w:t xml:space="preserve"> de Locales Musicales</w:t>
+          </w:r>
+          <w:r>
+            <w:fldChar w:fldCharType="end"/>
+          </w:r>
         </w:p>
       </w:tc>
       <w:tc>
@@ -4490,11 +4520,21 @@
           <w:r>
             <w:t xml:space="preserve"> </w:t>
           </w:r>
-          <w:fldSimple w:instr=" DOCPROPERTY  Version  \* MERGEFORMAT ">
-            <w:r>
-              <w:t>1.1</w:t>
-            </w:r>
-          </w:fldSimple>
+          <w:r>
+            <w:fldChar w:fldCharType="begin"/>
+          </w:r>
+          <w:r>
+            <w:instrText xml:space="preserve"> DOCPROPERTY  Version  \* MERGEFORMAT </w:instrText>
+          </w:r>
+          <w:r>
+            <w:fldChar w:fldCharType="separate"/>
+          </w:r>
+          <w:r>
+            <w:t>1.1</w:t>
+          </w:r>
+          <w:r>
+            <w:fldChar w:fldCharType="end"/>
+          </w:r>
         </w:p>
       </w:tc>
     </w:tr>
@@ -5782,7 +5822,7 @@
   <w:style w:type="paragraph" w:default="1" w:styleId="Normal">
     <w:name w:val="Normal"/>
   </w:style>
-  <w:style w:type="paragraph" w:styleId="Ttulo1">
+  <w:style w:type="paragraph" w:styleId="Heading1">
     <w:name w:val="heading 1"/>
     <w:basedOn w:val="Normal"/>
     <w:next w:val="Normal"/>
@@ -5799,7 +5839,7 @@
       <w:szCs w:val="48"/>
     </w:rPr>
   </w:style>
-  <w:style w:type="paragraph" w:styleId="Ttulo2">
+  <w:style w:type="paragraph" w:styleId="Heading2">
     <w:name w:val="heading 2"/>
     <w:basedOn w:val="Normal"/>
     <w:next w:val="Normal"/>
@@ -5816,7 +5856,7 @@
       <w:szCs w:val="36"/>
     </w:rPr>
   </w:style>
-  <w:style w:type="paragraph" w:styleId="Ttulo3">
+  <w:style w:type="paragraph" w:styleId="Heading3">
     <w:name w:val="heading 3"/>
     <w:basedOn w:val="Normal"/>
     <w:next w:val="Normal"/>
@@ -5833,7 +5873,7 @@
       <w:szCs w:val="28"/>
     </w:rPr>
   </w:style>
-  <w:style w:type="paragraph" w:styleId="Ttulo4">
+  <w:style w:type="paragraph" w:styleId="Heading4">
     <w:name w:val="heading 4"/>
     <w:basedOn w:val="Normal"/>
     <w:next w:val="Normal"/>
@@ -5849,7 +5889,7 @@
       <w:szCs w:val="24"/>
     </w:rPr>
   </w:style>
-  <w:style w:type="paragraph" w:styleId="Ttulo5">
+  <w:style w:type="paragraph" w:styleId="Heading5">
     <w:name w:val="heading 5"/>
     <w:basedOn w:val="Normal"/>
     <w:next w:val="Normal"/>
@@ -5865,7 +5905,7 @@
       <w:szCs w:val="22"/>
     </w:rPr>
   </w:style>
-  <w:style w:type="paragraph" w:styleId="Ttulo6">
+  <w:style w:type="paragraph" w:styleId="Heading6">
     <w:name w:val="heading 6"/>
     <w:basedOn w:val="Normal"/>
     <w:next w:val="Normal"/>
@@ -5879,13 +5919,13 @@
       <w:b/>
     </w:rPr>
   </w:style>
-  <w:style w:type="character" w:default="1" w:styleId="Fuentedeprrafopredeter">
+  <w:style w:type="character" w:default="1" w:styleId="DefaultParagraphFont">
     <w:name w:val="Default Paragraph Font"/>
     <w:uiPriority w:val="1"/>
     <w:semiHidden/>
     <w:unhideWhenUsed/>
   </w:style>
-  <w:style w:type="table" w:default="1" w:styleId="Tablanormal">
+  <w:style w:type="table" w:default="1" w:styleId="TableNormal">
     <w:name w:val="Normal Table"/>
     <w:uiPriority w:val="99"/>
     <w:semiHidden/>
@@ -5900,7 +5940,7 @@
       </w:tblCellMar>
     </w:tblPr>
   </w:style>
-  <w:style w:type="numbering" w:default="1" w:styleId="Sinlista">
+  <w:style w:type="numbering" w:default="1" w:styleId="NoList">
     <w:name w:val="No List"/>
     <w:uiPriority w:val="99"/>
     <w:semiHidden/>
@@ -5917,7 +5957,7 @@
       </w:tblCellMar>
     </w:tblPr>
   </w:style>
-  <w:style w:type="paragraph" w:styleId="Ttulo">
+  <w:style w:type="paragraph" w:styleId="Title">
     <w:name w:val="Title"/>
     <w:basedOn w:val="Normal"/>
     <w:next w:val="Normal"/>
@@ -5932,7 +5972,7 @@
       <w:szCs w:val="72"/>
     </w:rPr>
   </w:style>
-  <w:style w:type="paragraph" w:styleId="Subttulo">
+  <w:style w:type="paragraph" w:styleId="Subtitle">
     <w:name w:val="Subtitle"/>
     <w:basedOn w:val="Normal"/>
     <w:next w:val="Normal"/>
@@ -6009,10 +6049,10 @@
       <w:tblStyleColBandSize w:val="1"/>
     </w:tblPr>
   </w:style>
-  <w:style w:type="paragraph" w:styleId="Encabezado">
+  <w:style w:type="paragraph" w:styleId="Header">
     <w:name w:val="header"/>
     <w:basedOn w:val="Normal"/>
-    <w:link w:val="EncabezadoCar"/>
+    <w:link w:val="HeaderChar"/>
     <w:uiPriority w:val="99"/>
     <w:unhideWhenUsed/>
     <w:rsid w:val="006B5275"/>
@@ -6023,17 +6063,17 @@
       </w:tabs>
     </w:pPr>
   </w:style>
-  <w:style w:type="character" w:customStyle="1" w:styleId="EncabezadoCar">
-    <w:name w:val="Encabezado Car"/>
-    <w:basedOn w:val="Fuentedeprrafopredeter"/>
-    <w:link w:val="Encabezado"/>
+  <w:style w:type="character" w:customStyle="1" w:styleId="HeaderChar">
+    <w:name w:val="Header Char"/>
+    <w:basedOn w:val="DefaultParagraphFont"/>
+    <w:link w:val="Header"/>
     <w:uiPriority w:val="99"/>
     <w:rsid w:val="006B5275"/>
   </w:style>
-  <w:style w:type="paragraph" w:styleId="Piedepgina">
+  <w:style w:type="paragraph" w:styleId="Footer">
     <w:name w:val="footer"/>
     <w:basedOn w:val="Normal"/>
-    <w:link w:val="PiedepginaCar"/>
+    <w:link w:val="FooterChar"/>
     <w:uiPriority w:val="99"/>
     <w:unhideWhenUsed/>
     <w:rsid w:val="006B5275"/>
@@ -6044,17 +6084,17 @@
       </w:tabs>
     </w:pPr>
   </w:style>
-  <w:style w:type="character" w:customStyle="1" w:styleId="PiedepginaCar">
-    <w:name w:val="Pie de página Car"/>
-    <w:basedOn w:val="Fuentedeprrafopredeter"/>
-    <w:link w:val="Piedepgina"/>
+  <w:style w:type="character" w:customStyle="1" w:styleId="FooterChar">
+    <w:name w:val="Footer Char"/>
+    <w:basedOn w:val="DefaultParagraphFont"/>
+    <w:link w:val="Footer"/>
     <w:uiPriority w:val="99"/>
     <w:rsid w:val="006B5275"/>
   </w:style>
-  <w:style w:type="paragraph" w:styleId="Textodeglobo">
+  <w:style w:type="paragraph" w:styleId="BalloonText">
     <w:name w:val="Balloon Text"/>
     <w:basedOn w:val="Normal"/>
-    <w:link w:val="TextodegloboCar"/>
+    <w:link w:val="BalloonTextChar"/>
     <w:uiPriority w:val="99"/>
     <w:semiHidden/>
     <w:unhideWhenUsed/>
@@ -6065,10 +6105,10 @@
       <w:szCs w:val="16"/>
     </w:rPr>
   </w:style>
-  <w:style w:type="character" w:customStyle="1" w:styleId="TextodegloboCar">
-    <w:name w:val="Texto de globo Car"/>
-    <w:basedOn w:val="Fuentedeprrafopredeter"/>
-    <w:link w:val="Textodeglobo"/>
+  <w:style w:type="character" w:customStyle="1" w:styleId="BalloonTextChar">
+    <w:name w:val="Balloon Text Char"/>
+    <w:basedOn w:val="DefaultParagraphFont"/>
+    <w:link w:val="BalloonText"/>
     <w:uiPriority w:val="99"/>
     <w:semiHidden/>
     <w:rsid w:val="00601D39"/>
@@ -6078,9 +6118,9 @@
       <w:szCs w:val="16"/>
     </w:rPr>
   </w:style>
-  <w:style w:type="character" w:styleId="Referenciasutil">
+  <w:style w:type="character" w:styleId="SubtleReference">
     <w:name w:val="Subtle Reference"/>
-    <w:basedOn w:val="Fuentedeprrafopredeter"/>
+    <w:basedOn w:val="DefaultParagraphFont"/>
     <w:uiPriority w:val="31"/>
     <w:qFormat/>
     <w:rsid w:val="006554C9"/>
@@ -6089,7 +6129,7 @@
       <w:color w:val="5A5A5A" w:themeColor="text1" w:themeTint="A5"/>
     </w:rPr>
   </w:style>
-  <w:style w:type="paragraph" w:styleId="Prrafodelista">
+  <w:style w:type="paragraph" w:styleId="ListParagraph">
     <w:name w:val="List Paragraph"/>
     <w:basedOn w:val="Normal"/>
     <w:uiPriority w:val="34"/>
@@ -6100,9 +6140,9 @@
       <w:contextualSpacing/>
     </w:pPr>
   </w:style>
-  <w:style w:type="paragraph" w:styleId="TtuloTDC">
+  <w:style w:type="paragraph" w:styleId="TOCHeading">
     <w:name w:val="TOC Heading"/>
-    <w:basedOn w:val="Ttulo1"/>
+    <w:basedOn w:val="Heading1"/>
     <w:next w:val="Normal"/>
     <w:uiPriority w:val="39"/>
     <w:unhideWhenUsed/>
@@ -6122,7 +6162,7 @@
       <w:lang w:val="en-US" w:eastAsia="en-US"/>
     </w:rPr>
   </w:style>
-  <w:style w:type="paragraph" w:styleId="TDC1">
+  <w:style w:type="paragraph" w:styleId="TOC1">
     <w:name w:val="toc 1"/>
     <w:basedOn w:val="Normal"/>
     <w:next w:val="Normal"/>
@@ -6134,7 +6174,7 @@
       <w:spacing w:after="100"/>
     </w:pPr>
   </w:style>
-  <w:style w:type="paragraph" w:styleId="TDC2">
+  <w:style w:type="paragraph" w:styleId="TOC2">
     <w:name w:val="toc 2"/>
     <w:basedOn w:val="Normal"/>
     <w:next w:val="Normal"/>
@@ -6147,9 +6187,9 @@
       <w:ind w:left="200"/>
     </w:pPr>
   </w:style>
-  <w:style w:type="character" w:styleId="Hipervnculo">
+  <w:style w:type="character" w:styleId="Hyperlink">
     <w:name w:val="Hyperlink"/>
-    <w:basedOn w:val="Fuentedeprrafopredeter"/>
+    <w:basedOn w:val="DefaultParagraphFont"/>
     <w:uiPriority w:val="99"/>
     <w:unhideWhenUsed/>
     <w:rsid w:val="005968BA"/>
@@ -6158,7 +6198,7 @@
       <w:u w:val="single"/>
     </w:rPr>
   </w:style>
-  <w:style w:type="paragraph" w:styleId="TDC3">
+  <w:style w:type="paragraph" w:styleId="TOC3">
     <w:name w:val="toc 3"/>
     <w:basedOn w:val="Normal"/>
     <w:next w:val="Normal"/>
@@ -6179,9 +6219,9 @@
       <w:lang w:val="en-US" w:eastAsia="en-US"/>
     </w:rPr>
   </w:style>
-  <w:style w:type="character" w:styleId="Textodelmarcadordeposicin">
+  <w:style w:type="character" w:styleId="PlaceholderText">
     <w:name w:val="Placeholder Text"/>
-    <w:basedOn w:val="Fuentedeprrafopredeter"/>
+    <w:basedOn w:val="DefaultParagraphFont"/>
     <w:uiPriority w:val="99"/>
     <w:semiHidden/>
     <w:rsid w:val="009A51BB"/>
@@ -6189,9 +6229,9 @@
       <w:color w:val="808080"/>
     </w:rPr>
   </w:style>
-  <w:style w:type="table" w:styleId="Tablaconcuadrcula">
+  <w:style w:type="table" w:styleId="TableGrid">
     <w:name w:val="Table Grid"/>
-    <w:basedOn w:val="Tablanormal"/>
+    <w:basedOn w:val="TableNormal"/>
     <w:uiPriority w:val="59"/>
     <w:unhideWhenUsed/>
     <w:rsid w:val="001F38CF"/>
@@ -6231,7 +6271,7 @@
         <w:p>
           <w:r>
             <w:rPr>
-              <w:rStyle w:val="Textodelmarcadordeposicin"/>
+              <w:rStyle w:val="PlaceholderText"/>
             </w:rPr>
             <w:t>[Title]</w:t>
           </w:r>
@@ -6257,7 +6297,7 @@
         <w:p>
           <w:r>
             <w:rPr>
-              <w:rStyle w:val="Textodelmarcadordeposicin"/>
+              <w:rStyle w:val="PlaceholderText"/>
             </w:rPr>
             <w:t>[Title]</w:t>
           </w:r>
@@ -6283,7 +6323,7 @@
         <w:p>
           <w:r>
             <w:rPr>
-              <w:rStyle w:val="Textodelmarcadordeposicin"/>
+              <w:rStyle w:val="PlaceholderText"/>
             </w:rPr>
             <w:t>[Title]</w:t>
           </w:r>
@@ -6301,14 +6341,14 @@
     <w:charset w:val="00"/>
     <w:family w:val="swiss"/>
     <w:pitch w:val="variable"/>
-    <w:sig w:usb0="E0002EFF" w:usb1="C0007843" w:usb2="00000009" w:usb3="00000000" w:csb0="000001FF" w:csb1="00000000"/>
+    <w:sig w:usb0="E0002AFF" w:usb1="C0007843" w:usb2="00000009" w:usb3="00000000" w:csb0="000001FF" w:csb1="00000000"/>
   </w:font>
   <w:font w:name="Times New Roman">
     <w:panose1 w:val="02020603050405020304"/>
     <w:charset w:val="00"/>
     <w:family w:val="roman"/>
     <w:pitch w:val="variable"/>
-    <w:sig w:usb0="E0002EFF" w:usb1="C000785B" w:usb2="00000009" w:usb3="00000000" w:csb0="000001FF" w:csb1="00000000"/>
+    <w:sig w:usb0="E0002AFF" w:usb1="C0007841" w:usb2="00000009" w:usb3="00000000" w:csb0="000001FF" w:csb1="00000000"/>
   </w:font>
   <w:font w:name="Georgia">
     <w:panose1 w:val="02040502050405020303"/>
@@ -6336,14 +6376,14 @@
     <w:charset w:val="00"/>
     <w:family w:val="swiss"/>
     <w:pitch w:val="variable"/>
-    <w:sig w:usb0="E0002AFF" w:usb1="C000247B" w:usb2="00000009" w:usb3="00000000" w:csb0="000001FF" w:csb1="00000000"/>
+    <w:sig w:usb0="E00002FF" w:usb1="4000ACFF" w:usb2="00000001" w:usb3="00000000" w:csb0="0000019F" w:csb1="00000000"/>
   </w:font>
   <w:font w:name="Calibri Light">
     <w:panose1 w:val="020F0302020204030204"/>
     <w:charset w:val="00"/>
     <w:family w:val="swiss"/>
     <w:pitch w:val="variable"/>
-    <w:sig w:usb0="E0002AFF" w:usb1="C000247B" w:usb2="00000009" w:usb3="00000000" w:csb0="000001FF" w:csb1="00000000"/>
+    <w:sig w:usb0="A00002EF" w:usb1="4000207B" w:usb2="00000000" w:usb3="00000000" w:csb0="0000019F" w:csb1="00000000"/>
   </w:font>
 </w:fonts>
 </file>
@@ -6370,6 +6410,7 @@
     <w:rsid w:val="006A4A9E"/>
     <w:rsid w:val="007C42A3"/>
     <w:rsid w:val="00BD0E2C"/>
+    <w:rsid w:val="00DE1B4A"/>
     <w:rsid w:val="00EB2CC5"/>
   </w:rsids>
   <m:mathPr>
@@ -6388,7 +6429,7 @@
   <w:themeFontLang w:val="es-PE"/>
   <w:clrSchemeMapping w:bg1="light1" w:t1="dark1" w:bg2="light2" w:t2="dark2" w:accent1="accent1" w:accent2="accent2" w:accent3="accent3" w:accent4="accent4" w:accent5="accent5" w:accent6="accent6" w:hyperlink="hyperlink" w:followedHyperlink="followedHyperlink"/>
   <w:decimalSymbol w:val="."/>
-  <w:listSeparator w:val=";"/>
+  <w:listSeparator w:val=","/>
   <w15:chartTrackingRefBased/>
 </w:settings>
 </file>
@@ -6791,13 +6832,13 @@
     <w:name w:val="Normal"/>
     <w:qFormat/>
   </w:style>
-  <w:style w:type="character" w:default="1" w:styleId="Fuentedeprrafopredeter">
+  <w:style w:type="character" w:default="1" w:styleId="DefaultParagraphFont">
     <w:name w:val="Default Paragraph Font"/>
     <w:uiPriority w:val="1"/>
     <w:semiHidden/>
     <w:unhideWhenUsed/>
   </w:style>
-  <w:style w:type="table" w:default="1" w:styleId="Tablanormal">
+  <w:style w:type="table" w:default="1" w:styleId="TableNormal">
     <w:name w:val="Normal Table"/>
     <w:uiPriority w:val="99"/>
     <w:semiHidden/>
@@ -6812,7 +6853,7 @@
       </w:tblCellMar>
     </w:tblPr>
   </w:style>
-  <w:style w:type="numbering" w:default="1" w:styleId="Sinlista">
+  <w:style w:type="numbering" w:default="1" w:styleId="NoList">
     <w:name w:val="No List"/>
     <w:uiPriority w:val="99"/>
     <w:semiHidden/>
@@ -6830,9 +6871,9 @@
     <w:name w:val="D5D298C70678470A89878069E52FA1DB"/>
     <w:rsid w:val="00EB2CC5"/>
   </w:style>
-  <w:style w:type="character" w:styleId="Textodelmarcadordeposicin">
+  <w:style w:type="character" w:styleId="PlaceholderText">
     <w:name w:val="Placeholder Text"/>
-    <w:basedOn w:val="Fuentedeprrafopredeter"/>
+    <w:basedOn w:val="DefaultParagraphFont"/>
     <w:uiPriority w:val="99"/>
     <w:semiHidden/>
     <w:rsid w:val="00EB2CC5"/>
@@ -7140,7 +7181,7 @@
 </file>
 
 <file path=customXml/itemProps1.xml><?xml version="1.0" encoding="utf-8"?>
-<ds:datastoreItem xmlns:ds="http://schemas.openxmlformats.org/officeDocument/2006/customXml" ds:itemID="{3A679967-1D5C-4714-B4F6-B47CBA3220E2}">
+<ds:datastoreItem xmlns:ds="http://schemas.openxmlformats.org/officeDocument/2006/customXml" ds:itemID="{44CF5FBA-EDD6-48AC-8CB0-9F04D2A48D73}">
   <ds:schemaRefs>
     <ds:schemaRef ds:uri="http://schemas.openxmlformats.org/officeDocument/2006/bibliography"/>
   </ds:schemaRefs>

</xml_diff>